<commit_message>
update database hoàn thiện
</commit_message>
<xml_diff>
--- a/Document/4.Data-Design.docx
+++ b/Document/4.Data-Design.docx
@@ -2831,6 +2831,7 @@
           <w:docPartUnique/>
         </w:docPartObj>
       </w:sdtPr>
+      <w:sdtEndPr/>
       <w:sdtContent>
         <w:p>
           <w:pPr>
@@ -5366,12 +5367,16 @@
               <w:pStyle w:val="TableParagraph"/>
               <w:spacing w:before="120" w:line="196" w:lineRule="exact"/>
               <w:rPr>
-                <w:sz w:val="18"/>
-              </w:rPr>
-            </w:pPr>
-            <w:r>
-              <w:rPr>
-                <w:sz w:val="18"/>
+                <w:rFonts w:ascii="Times New Roman" w:hAnsi="Times New Roman" w:cs="Times New Roman"/>
+                <w:sz w:val="26"/>
+                <w:szCs w:val="26"/>
+              </w:rPr>
+            </w:pPr>
+            <w:r>
+              <w:rPr>
+                <w:rFonts w:ascii="Times New Roman" w:hAnsi="Times New Roman" w:cs="Times New Roman"/>
+                <w:sz w:val="26"/>
+                <w:szCs w:val="26"/>
               </w:rPr>
               <w:t>Lưu thông tin của người dùng và thông tin của doanh nghiệp</w:t>
             </w:r>
@@ -5427,13 +5432,17 @@
               <w:pStyle w:val="TableParagraph"/>
               <w:spacing w:before="120" w:line="196" w:lineRule="exact"/>
               <w:rPr>
-                <w:sz w:val="18"/>
+                <w:rFonts w:ascii="Times New Roman" w:hAnsi="Times New Roman" w:cs="Times New Roman"/>
+                <w:sz w:val="26"/>
+                <w:szCs w:val="26"/>
                 <w:lang w:val="vi-VN"/>
               </w:rPr>
             </w:pPr>
             <w:r>
               <w:rPr>
-                <w:sz w:val="18"/>
+                <w:rFonts w:ascii="Times New Roman" w:hAnsi="Times New Roman" w:cs="Times New Roman"/>
+                <w:sz w:val="26"/>
+                <w:szCs w:val="26"/>
               </w:rPr>
               <w:t>Lưu thông tin và danh sách tour của doanh nghiệp, các bài viết liên quan đến tour</w:t>
             </w:r>
@@ -5489,12 +5498,16 @@
               <w:pStyle w:val="TableParagraph"/>
               <w:spacing w:before="120" w:line="196" w:lineRule="exact"/>
               <w:rPr>
-                <w:sz w:val="18"/>
-              </w:rPr>
-            </w:pPr>
-            <w:r>
-              <w:rPr>
-                <w:sz w:val="18"/>
+                <w:rFonts w:ascii="Times New Roman" w:hAnsi="Times New Roman" w:cs="Times New Roman"/>
+                <w:sz w:val="26"/>
+                <w:szCs w:val="26"/>
+              </w:rPr>
+            </w:pPr>
+            <w:r>
+              <w:rPr>
+                <w:rFonts w:ascii="Times New Roman" w:hAnsi="Times New Roman" w:cs="Times New Roman"/>
+                <w:sz w:val="26"/>
+                <w:szCs w:val="26"/>
               </w:rPr>
               <w:t>Lưu thông tin của người đặt tour và thông tin tour, được quản lý bởi doanh nghiệp</w:t>
             </w:r>
@@ -5550,12 +5563,16 @@
               <w:pStyle w:val="TableParagraph"/>
               <w:spacing w:before="120" w:line="196" w:lineRule="exact"/>
               <w:rPr>
-                <w:sz w:val="18"/>
-              </w:rPr>
-            </w:pPr>
-            <w:r>
-              <w:rPr>
-                <w:sz w:val="18"/>
+                <w:rFonts w:ascii="Times New Roman" w:hAnsi="Times New Roman" w:cs="Times New Roman"/>
+                <w:sz w:val="26"/>
+                <w:szCs w:val="26"/>
+              </w:rPr>
+            </w:pPr>
+            <w:r>
+              <w:rPr>
+                <w:rFonts w:ascii="Times New Roman" w:hAnsi="Times New Roman" w:cs="Times New Roman"/>
+                <w:sz w:val="26"/>
+                <w:szCs w:val="26"/>
               </w:rPr>
               <w:t>Chứa toàn bộ hình ảnh của tour cũng như ảnh đại diện của các tài khoản</w:t>
             </w:r>
@@ -5613,26 +5630,18 @@
               <w:pStyle w:val="TableParagraph"/>
               <w:spacing w:before="120" w:line="196" w:lineRule="exact"/>
               <w:rPr>
-                <w:sz w:val="18"/>
-              </w:rPr>
-            </w:pPr>
-            <w:r>
-              <w:rPr>
-                <w:sz w:val="18"/>
-              </w:rPr>
-              <w:t xml:space="preserve">Lưu nội dung đánh giá của người dùng về chất lượng tour như : </w:t>
-            </w:r>
-            <w:r>
-              <w:rPr>
-                <w:sz w:val="18"/>
-              </w:rPr>
-              <w:t>số lượng người thích</w:t>
-            </w:r>
-            <w:r>
-              <w:rPr>
-                <w:sz w:val="18"/>
-              </w:rPr>
-              <w:t>, comment..</w:t>
+                <w:rFonts w:ascii="Times New Roman" w:hAnsi="Times New Roman" w:cs="Times New Roman"/>
+                <w:sz w:val="26"/>
+                <w:szCs w:val="26"/>
+              </w:rPr>
+            </w:pPr>
+            <w:r>
+              <w:rPr>
+                <w:rFonts w:ascii="Times New Roman" w:hAnsi="Times New Roman" w:cs="Times New Roman"/>
+                <w:sz w:val="26"/>
+                <w:szCs w:val="26"/>
+              </w:rPr>
+              <w:t>Lưu nội dung đánh giá của người dùng về chất lượng tour như : số lượng người thích, comment..</w:t>
             </w:r>
           </w:p>
         </w:tc>
@@ -5688,12 +5697,16 @@
               <w:pStyle w:val="TableParagraph"/>
               <w:spacing w:before="120" w:line="196" w:lineRule="exact"/>
               <w:rPr>
-                <w:sz w:val="18"/>
-              </w:rPr>
-            </w:pPr>
-            <w:r>
-              <w:rPr>
-                <w:sz w:val="18"/>
+                <w:rFonts w:ascii="Times New Roman" w:hAnsi="Times New Roman" w:cs="Times New Roman"/>
+                <w:sz w:val="26"/>
+                <w:szCs w:val="26"/>
+              </w:rPr>
+            </w:pPr>
+            <w:r>
+              <w:rPr>
+                <w:rFonts w:ascii="Times New Roman" w:hAnsi="Times New Roman" w:cs="Times New Roman"/>
+                <w:sz w:val="26"/>
+                <w:szCs w:val="26"/>
               </w:rPr>
               <w:t>Lưu thông tin về địa điểm du lịch : nằm trong khu vực của tỉnh nào, có các tour du lịch nào đi qua.</w:t>
             </w:r>
@@ -5750,29 +5763,32 @@
               <w:pStyle w:val="TableParagraph"/>
               <w:spacing w:before="120" w:line="196" w:lineRule="exact"/>
               <w:rPr>
-                <w:sz w:val="18"/>
-              </w:rPr>
-            </w:pPr>
-            <w:r>
-              <w:rPr>
-                <w:sz w:val="18"/>
+                <w:rFonts w:ascii="Times New Roman" w:hAnsi="Times New Roman" w:cs="Times New Roman"/>
+                <w:sz w:val="26"/>
+                <w:szCs w:val="26"/>
+              </w:rPr>
+            </w:pPr>
+            <w:r>
+              <w:rPr>
+                <w:rFonts w:ascii="Times New Roman" w:hAnsi="Times New Roman" w:cs="Times New Roman"/>
+                <w:sz w:val="26"/>
+                <w:szCs w:val="26"/>
               </w:rPr>
               <w:t>có thông tin tỉnh như tên tỉnh và tọa độ (kinh độ, vĩ độ ) của tỉnh để người dùng có thể xác định được mình đang ở đâu để tìm kiếm các địa điểm</w:t>
             </w:r>
-          </w:p>
-          <w:p>
-            <w:pPr>
-              <w:pStyle w:val="TableParagraph"/>
-              <w:spacing w:before="120" w:line="196" w:lineRule="exact"/>
-              <w:rPr>
-                <w:sz w:val="18"/>
-                <w:lang w:val="fr-FR"/>
-              </w:rPr>
-            </w:pPr>
-            <w:r>
-              <w:rPr>
-                <w:sz w:val="18"/>
-                <w:lang w:val="fr-FR"/>
+            <w:r>
+              <w:rPr>
+                <w:rFonts w:ascii="Times New Roman" w:hAnsi="Times New Roman" w:cs="Times New Roman"/>
+                <w:sz w:val="26"/>
+                <w:szCs w:val="26"/>
+              </w:rPr>
+              <w:t xml:space="preserve"> </w:t>
+            </w:r>
+            <w:r>
+              <w:rPr>
+                <w:rFonts w:ascii="Times New Roman" w:hAnsi="Times New Roman" w:cs="Times New Roman"/>
+                <w:sz w:val="26"/>
+                <w:szCs w:val="26"/>
               </w:rPr>
               <w:t>du lịch quanh khu vực đó.</w:t>
             </w:r>
@@ -5793,7 +5809,6 @@
               <w:rPr>
                 <w:rFonts w:ascii="Times New Roman"/>
                 <w:sz w:val="18"/>
-                <w:lang w:val="fr-FR"/>
               </w:rPr>
             </w:pPr>
           </w:p>
@@ -5831,27 +5846,32 @@
               <w:pStyle w:val="TableParagraph"/>
               <w:spacing w:before="120" w:line="196" w:lineRule="exact"/>
               <w:rPr>
-                <w:sz w:val="18"/>
-              </w:rPr>
-            </w:pPr>
-            <w:r>
-              <w:rPr>
-                <w:sz w:val="18"/>
+                <w:rFonts w:ascii="Times New Roman" w:hAnsi="Times New Roman" w:cs="Times New Roman"/>
+                <w:sz w:val="26"/>
+                <w:szCs w:val="26"/>
+              </w:rPr>
+            </w:pPr>
+            <w:r>
+              <w:rPr>
+                <w:rFonts w:ascii="Times New Roman" w:hAnsi="Times New Roman" w:cs="Times New Roman"/>
+                <w:sz w:val="26"/>
+                <w:szCs w:val="26"/>
               </w:rPr>
               <w:t>Người dùng đăng status để nói về tour, thể hiện sự hài long hoặc không hài lòng về chất lượng dịch vụ tour, hoặc có thể gợi ý về các địa điểm du</w:t>
             </w:r>
-          </w:p>
-          <w:p>
-            <w:pPr>
-              <w:pStyle w:val="TableParagraph"/>
-              <w:spacing w:before="120" w:line="196" w:lineRule="exact"/>
-              <w:rPr>
-                <w:sz w:val="18"/>
-              </w:rPr>
-            </w:pPr>
-            <w:r>
-              <w:rPr>
-                <w:sz w:val="18"/>
+            <w:r>
+              <w:rPr>
+                <w:rFonts w:ascii="Times New Roman" w:hAnsi="Times New Roman" w:cs="Times New Roman"/>
+                <w:sz w:val="26"/>
+                <w:szCs w:val="26"/>
+              </w:rPr>
+              <w:t xml:space="preserve"> </w:t>
+            </w:r>
+            <w:r>
+              <w:rPr>
+                <w:rFonts w:ascii="Times New Roman" w:hAnsi="Times New Roman" w:cs="Times New Roman"/>
+                <w:sz w:val="26"/>
+                <w:szCs w:val="26"/>
               </w:rPr>
               <w:t>lịch mới lạ cho người dùng khác biết.</w:t>
             </w:r>
@@ -5910,28 +5930,35 @@
               <w:spacing w:before="120" w:line="196" w:lineRule="exact"/>
               <w:rPr>
                 <w:rFonts w:ascii="Times New Roman" w:hAnsi="Times New Roman" w:cs="Times New Roman"/>
+                <w:sz w:val="26"/>
+                <w:szCs w:val="26"/>
               </w:rPr>
             </w:pPr>
             <w:r>
               <w:rPr>
                 <w:rFonts w:ascii="Times New Roman" w:hAnsi="Times New Roman" w:cs="Times New Roman"/>
+                <w:sz w:val="26"/>
+                <w:szCs w:val="26"/>
               </w:rPr>
               <w:t>Người dùng có thể comment hoặc trả lời cho các comment nếu thấy comment có nội dung hay người dùng có thể thả tim cho</w:t>
             </w:r>
-          </w:p>
-          <w:p>
-            <w:pPr>
-              <w:pStyle w:val="TableParagraph"/>
-              <w:spacing w:before="120" w:line="196" w:lineRule="exact"/>
+            <w:r>
               <w:rPr>
                 <w:rFonts w:ascii="Times New Roman" w:hAnsi="Times New Roman" w:cs="Times New Roman"/>
-              </w:rPr>
-            </w:pPr>
+                <w:sz w:val="26"/>
+                <w:szCs w:val="26"/>
+              </w:rPr>
+              <w:t xml:space="preserve"> </w:t>
+            </w:r>
+            <w:bookmarkStart w:id="7" w:name="_GoBack"/>
+            <w:bookmarkEnd w:id="7"/>
             <w:r>
               <w:rPr>
                 <w:rFonts w:ascii="Times New Roman" w:hAnsi="Times New Roman" w:cs="Times New Roman"/>
-              </w:rPr>
-              <w:t xml:space="preserve"> comment đó.</w:t>
+                <w:sz w:val="26"/>
+                <w:szCs w:val="26"/>
+              </w:rPr>
+              <w:t>comment đó.</w:t>
             </w:r>
           </w:p>
         </w:tc>
@@ -6016,14 +6043,14 @@
         </w:tabs>
         <w:spacing w:before="1"/>
       </w:pPr>
-      <w:bookmarkStart w:id="7" w:name="_TOC_250001"/>
+      <w:bookmarkStart w:id="8" w:name="_TOC_250001"/>
       <w:r>
         <w:rPr>
           <w:color w:val="003300"/>
         </w:rPr>
         <w:t xml:space="preserve">Account </w:t>
       </w:r>
-      <w:bookmarkEnd w:id="7"/>
+      <w:bookmarkEnd w:id="8"/>
       <w:r>
         <w:rPr>
           <w:color w:val="003300"/>
@@ -18109,8 +18136,6 @@
           <w:i w:val="0"/>
         </w:rPr>
       </w:pPr>
-      <w:bookmarkStart w:id="8" w:name="_GoBack"/>
-      <w:bookmarkEnd w:id="8"/>
     </w:p>
     <w:sectPr>
       <w:pgSz w:w="16840" w:h="11900" w:orient="landscape"/>
@@ -18514,7 +18539,7 @@
                     <w:noProof/>
                     <w:sz w:val="16"/>
                   </w:rPr>
-                  <w:t>13</w:t>
+                  <w:t>10</w:t>
                 </w:r>
                 <w:r>
                   <w:fldChar w:fldCharType="end"/>

</xml_diff>

<commit_message>
update data design final
</commit_message>
<xml_diff>
--- a/Document/4.Data-Design.docx
+++ b/Document/4.Data-Design.docx
@@ -1,6 +1,6 @@
 
 <file path=word/document.xml><?xml version="1.0" encoding="utf-8"?>
-<w:document xmlns:wpc="http://schemas.microsoft.com/office/word/2010/wordprocessingCanvas" xmlns:cx="http://schemas.microsoft.com/office/drawing/2014/chartex" xmlns:mc="http://schemas.openxmlformats.org/markup-compatibility/2006" xmlns:o="urn:schemas-microsoft-com:office:office" xmlns:r="http://schemas.openxmlformats.org/officeDocument/2006/relationships" xmlns:m="http://schemas.openxmlformats.org/officeDocument/2006/math" xmlns:v="urn:schemas-microsoft-com:vml" xmlns:wp14="http://schemas.microsoft.com/office/word/2010/wordprocessingDrawing" xmlns:wp="http://schemas.openxmlformats.org/drawingml/2006/wordprocessingDrawing" xmlns:w10="urn:schemas-microsoft-com:office:word" xmlns:w="http://schemas.openxmlformats.org/wordprocessingml/2006/main" xmlns:w14="http://schemas.microsoft.com/office/word/2010/wordml" xmlns:w15="http://schemas.microsoft.com/office/word/2012/wordml" xmlns:w16se="http://schemas.microsoft.com/office/word/2015/wordml/symex" xmlns:wpg="http://schemas.microsoft.com/office/word/2010/wordprocessingGroup" xmlns:wpi="http://schemas.microsoft.com/office/word/2010/wordprocessingInk" xmlns:wne="http://schemas.microsoft.com/office/word/2006/wordml" xmlns:wps="http://schemas.microsoft.com/office/word/2010/wordprocessingShape" mc:Ignorable="w14 w15 w16se wp14">
+<w:document xmlns:wpc="http://schemas.microsoft.com/office/word/2010/wordprocessingCanvas" xmlns:mc="http://schemas.openxmlformats.org/markup-compatibility/2006" xmlns:o="urn:schemas-microsoft-com:office:office" xmlns:r="http://schemas.openxmlformats.org/officeDocument/2006/relationships" xmlns:m="http://schemas.openxmlformats.org/officeDocument/2006/math" xmlns:v="urn:schemas-microsoft-com:vml" xmlns:wp14="http://schemas.microsoft.com/office/word/2010/wordprocessingDrawing" xmlns:wp="http://schemas.openxmlformats.org/drawingml/2006/wordprocessingDrawing" xmlns:w10="urn:schemas-microsoft-com:office:word" xmlns:w="http://schemas.openxmlformats.org/wordprocessingml/2006/main" xmlns:w14="http://schemas.microsoft.com/office/word/2010/wordml" xmlns:w15="http://schemas.microsoft.com/office/word/2012/wordml" xmlns:wpg="http://schemas.microsoft.com/office/word/2010/wordprocessingGroup" xmlns:wpi="http://schemas.microsoft.com/office/word/2010/wordprocessingInk" xmlns:wne="http://schemas.microsoft.com/office/word/2006/wordml" xmlns:wps="http://schemas.microsoft.com/office/word/2010/wordprocessingShape" mc:Ignorable="w14 w15 wp14">
   <w:body>
     <w:p>
       <w:pPr>
@@ -146,6 +146,29 @@
         <w:rPr>
           <w:rFonts w:ascii="Impact"/>
           <w:b/>
+          <w:sz w:val="40"/>
+          <w:szCs w:val="40"/>
+        </w:rPr>
+      </w:pPr>
+      <w:r>
+        <w:rPr>
+          <w:rFonts w:ascii="Impact"/>
+          <w:b/>
+          <w:color w:val="6D2400"/>
+          <w:sz w:val="40"/>
+          <w:szCs w:val="40"/>
+        </w:rPr>
+        <w:t>TravelLocation</w:t>
+      </w:r>
+    </w:p>
+    <w:p>
+      <w:pPr>
+        <w:spacing w:before="339"/>
+        <w:ind w:left="1791" w:right="2060"/>
+        <w:jc w:val="center"/>
+        <w:rPr>
+          <w:rFonts w:ascii="Impact"/>
+          <w:b/>
           <w:sz w:val="36"/>
         </w:rPr>
       </w:pPr>
@@ -156,13 +179,13 @@
           <w:color w:val="6D2400"/>
           <w:sz w:val="36"/>
         </w:rPr>
-        <w:t xml:space="preserve">DU LICH DO DAY </w:t>
+        <w:t>DETAIL DESIGN DOCUMENT</w:t>
       </w:r>
     </w:p>
     <w:p>
       <w:pPr>
         <w:spacing w:before="339"/>
-        <w:ind w:left="1791" w:right="2060"/>
+        <w:ind w:left="1792" w:right="2057"/>
         <w:jc w:val="center"/>
         <w:rPr>
           <w:rFonts w:ascii="Impact"/>
@@ -177,27 +200,6 @@
           <w:color w:val="6D2400"/>
           <w:sz w:val="36"/>
         </w:rPr>
-        <w:t>DETAIL DESIGN DOCUMENT</w:t>
-      </w:r>
-    </w:p>
-    <w:p>
-      <w:pPr>
-        <w:spacing w:before="339"/>
-        <w:ind w:left="1792" w:right="2057"/>
-        <w:jc w:val="center"/>
-        <w:rPr>
-          <w:rFonts w:ascii="Impact"/>
-          <w:b/>
-          <w:sz w:val="36"/>
-        </w:rPr>
-      </w:pPr>
-      <w:r>
-        <w:rPr>
-          <w:rFonts w:ascii="Impact"/>
-          <w:b/>
-          <w:color w:val="6D2400"/>
-          <w:sz w:val="36"/>
-        </w:rPr>
         <w:t>Data design</w:t>
       </w:r>
     </w:p>
@@ -215,28 +217,6 @@
     <w:p>
       <w:pPr>
         <w:pStyle w:val="BodyText"/>
-        <w:rPr>
-          <w:rFonts w:ascii="Impact"/>
-          <w:b/>
-          <w:i w:val="0"/>
-          <w:sz w:val="44"/>
-        </w:rPr>
-      </w:pPr>
-    </w:p>
-    <w:p>
-      <w:pPr>
-        <w:pStyle w:val="BodyText"/>
-        <w:rPr>
-          <w:rFonts w:ascii="Impact"/>
-          <w:b/>
-          <w:i w:val="0"/>
-          <w:sz w:val="44"/>
-        </w:rPr>
-      </w:pPr>
-    </w:p>
-    <w:p>
-      <w:pPr>
-        <w:pStyle w:val="BodyText"/>
         <w:spacing w:before="8"/>
         <w:rPr>
           <w:rFonts w:ascii="Impact"/>
@@ -252,11 +232,15 @@
         <w:jc w:val="center"/>
         <w:rPr>
           <w:b/>
+          <w:sz w:val="36"/>
+          <w:szCs w:val="36"/>
         </w:rPr>
       </w:pPr>
       <w:r>
         <w:rPr>
           <w:b/>
+          <w:sz w:val="36"/>
+          <w:szCs w:val="36"/>
         </w:rPr>
         <w:t>Project Code:</w:t>
       </w:r>
@@ -275,14 +259,37 @@
         <w:ind w:left="1792" w:right="2060"/>
         <w:jc w:val="center"/>
         <w:rPr>
-          <w:b/>
+          <w:sz w:val="30"/>
+          <w:szCs w:val="30"/>
         </w:rPr>
       </w:pPr>
       <w:r>
         <w:rPr>
-          <w:b/>
-        </w:rPr>
-        <w:t>Document Code: Data design – v 1.0</w:t>
+          <w:sz w:val="30"/>
+          <w:szCs w:val="30"/>
+        </w:rPr>
+        <w:t xml:space="preserve">Document Code: </w:t>
+      </w:r>
+      <w:r>
+        <w:rPr>
+          <w:sz w:val="30"/>
+          <w:szCs w:val="30"/>
+        </w:rPr>
+        <w:t xml:space="preserve">TravelLocation </w:t>
+      </w:r>
+      <w:r>
+        <w:rPr>
+          <w:sz w:val="30"/>
+          <w:szCs w:val="30"/>
+        </w:rPr>
+        <w:t xml:space="preserve"> </w:t>
+      </w:r>
+      <w:r>
+        <w:rPr>
+          <w:sz w:val="30"/>
+          <w:szCs w:val="30"/>
+        </w:rPr>
+        <w:t>– v 1.0</w:t>
       </w:r>
     </w:p>
     <w:p>
@@ -812,235 +819,6 @@
       </w:tr>
       <w:tr>
         <w:trPr>
-          <w:trHeight w:val="421"/>
-        </w:trPr>
-        <w:tc>
-          <w:tcPr>
-            <w:tcW w:w="1260" w:type="dxa"/>
-            <w:tcBorders>
-              <w:top w:val="single" w:sz="4" w:space="0" w:color="000000"/>
-              <w:bottom w:val="single" w:sz="4" w:space="0" w:color="000000"/>
-              <w:right w:val="single" w:sz="4" w:space="0" w:color="000000"/>
-            </w:tcBorders>
-          </w:tcPr>
-          <w:p>
-            <w:pPr>
-              <w:pStyle w:val="TableParagraph"/>
-              <w:rPr>
-                <w:rFonts w:ascii="Times New Roman"/>
-                <w:sz w:val="20"/>
-              </w:rPr>
-            </w:pPr>
-            <w:r>
-              <w:rPr>
-                <w:rFonts w:ascii="Times New Roman"/>
-                <w:sz w:val="20"/>
-              </w:rPr>
-              <w:t>20/03/2018</w:t>
-            </w:r>
-          </w:p>
-        </w:tc>
-        <w:tc>
-          <w:tcPr>
-            <w:tcW w:w="2160" w:type="dxa"/>
-            <w:tcBorders>
-              <w:top w:val="single" w:sz="4" w:space="0" w:color="000000"/>
-              <w:left w:val="single" w:sz="4" w:space="0" w:color="000000"/>
-              <w:bottom w:val="single" w:sz="4" w:space="0" w:color="000000"/>
-              <w:right w:val="single" w:sz="4" w:space="0" w:color="000000"/>
-            </w:tcBorders>
-          </w:tcPr>
-          <w:p>
-            <w:pPr>
-              <w:pStyle w:val="TableParagraph"/>
-              <w:rPr>
-                <w:rFonts w:ascii="Times New Roman"/>
-                <w:sz w:val="20"/>
-              </w:rPr>
-            </w:pPr>
-          </w:p>
-        </w:tc>
-        <w:tc>
-          <w:tcPr>
-            <w:tcW w:w="720" w:type="dxa"/>
-            <w:tcBorders>
-              <w:top w:val="single" w:sz="4" w:space="0" w:color="000000"/>
-              <w:left w:val="single" w:sz="4" w:space="0" w:color="000000"/>
-              <w:bottom w:val="single" w:sz="4" w:space="0" w:color="000000"/>
-              <w:right w:val="single" w:sz="4" w:space="0" w:color="000000"/>
-            </w:tcBorders>
-          </w:tcPr>
-          <w:p>
-            <w:pPr>
-              <w:pStyle w:val="TableParagraph"/>
-              <w:rPr>
-                <w:rFonts w:ascii="Times New Roman"/>
-                <w:sz w:val="20"/>
-              </w:rPr>
-            </w:pPr>
-            <w:r>
-              <w:rPr>
-                <w:rFonts w:ascii="Times New Roman"/>
-                <w:sz w:val="20"/>
-              </w:rPr>
-              <w:t>M</w:t>
-            </w:r>
-          </w:p>
-        </w:tc>
-        <w:tc>
-          <w:tcPr>
-            <w:tcW w:w="3960" w:type="dxa"/>
-            <w:tcBorders>
-              <w:top w:val="single" w:sz="4" w:space="0" w:color="000000"/>
-              <w:left w:val="single" w:sz="4" w:space="0" w:color="000000"/>
-              <w:bottom w:val="single" w:sz="4" w:space="0" w:color="000000"/>
-              <w:right w:val="single" w:sz="4" w:space="0" w:color="000000"/>
-            </w:tcBorders>
-          </w:tcPr>
-          <w:p>
-            <w:pPr>
-              <w:pStyle w:val="TableParagraph"/>
-              <w:rPr>
-                <w:rFonts w:ascii="Times New Roman"/>
-                <w:sz w:val="20"/>
-              </w:rPr>
-            </w:pPr>
-            <w:r>
-              <w:rPr>
-                <w:rFonts w:ascii="Times New Roman"/>
-                <w:sz w:val="20"/>
-              </w:rPr>
-              <w:t>Ch</w:t>
-            </w:r>
-            <w:r>
-              <w:rPr>
-                <w:rFonts w:ascii="Times New Roman"/>
-                <w:sz w:val="20"/>
-              </w:rPr>
-              <w:t>ỉ</w:t>
-            </w:r>
-            <w:r>
-              <w:rPr>
-                <w:rFonts w:ascii="Times New Roman"/>
-                <w:sz w:val="20"/>
-              </w:rPr>
-              <w:t>nh s</w:t>
-            </w:r>
-            <w:r>
-              <w:rPr>
-                <w:rFonts w:ascii="Times New Roman"/>
-                <w:sz w:val="20"/>
-              </w:rPr>
-              <w:t>ử</w:t>
-            </w:r>
-            <w:r>
-              <w:rPr>
-                <w:rFonts w:ascii="Times New Roman"/>
-                <w:sz w:val="20"/>
-              </w:rPr>
-              <w:t>a m</w:t>
-            </w:r>
-            <w:r>
-              <w:rPr>
-                <w:rFonts w:ascii="Times New Roman"/>
-                <w:sz w:val="20"/>
-              </w:rPr>
-              <w:t>ô</w:t>
-            </w:r>
-            <w:r>
-              <w:rPr>
-                <w:rFonts w:ascii="Times New Roman"/>
-                <w:sz w:val="20"/>
-              </w:rPr>
-              <w:t xml:space="preserve"> h</w:t>
-            </w:r>
-            <w:r>
-              <w:rPr>
-                <w:rFonts w:ascii="Times New Roman"/>
-                <w:sz w:val="20"/>
-              </w:rPr>
-              <w:t>ì</w:t>
-            </w:r>
-            <w:r>
-              <w:rPr>
-                <w:rFonts w:ascii="Times New Roman"/>
-                <w:sz w:val="20"/>
-              </w:rPr>
-              <w:t>nh ERD v</w:t>
-            </w:r>
-            <w:r>
-              <w:rPr>
-                <w:rFonts w:ascii="Times New Roman"/>
-                <w:sz w:val="20"/>
-              </w:rPr>
-              <w:t>à</w:t>
-            </w:r>
-            <w:r>
-              <w:rPr>
-                <w:rFonts w:ascii="Times New Roman"/>
-                <w:sz w:val="20"/>
-              </w:rPr>
-              <w:t xml:space="preserve"> danh s</w:t>
-            </w:r>
-            <w:r>
-              <w:rPr>
-                <w:rFonts w:ascii="Times New Roman"/>
-                <w:sz w:val="20"/>
-              </w:rPr>
-              <w:t>á</w:t>
-            </w:r>
-            <w:r>
-              <w:rPr>
-                <w:rFonts w:ascii="Times New Roman"/>
-                <w:sz w:val="20"/>
-              </w:rPr>
-              <w:t>ch b</w:t>
-            </w:r>
-            <w:r>
-              <w:rPr>
-                <w:rFonts w:ascii="Times New Roman"/>
-                <w:sz w:val="20"/>
-              </w:rPr>
-              <w:t>ả</w:t>
-            </w:r>
-            <w:r>
-              <w:rPr>
-                <w:rFonts w:ascii="Times New Roman"/>
-                <w:sz w:val="20"/>
-              </w:rPr>
-              <w:t>ng</w:t>
-            </w:r>
-          </w:p>
-        </w:tc>
-        <w:tc>
-          <w:tcPr>
-            <w:tcW w:w="1200" w:type="dxa"/>
-            <w:tcBorders>
-              <w:top w:val="single" w:sz="4" w:space="0" w:color="000000"/>
-              <w:left w:val="single" w:sz="4" w:space="0" w:color="000000"/>
-              <w:bottom w:val="single" w:sz="4" w:space="0" w:color="000000"/>
-            </w:tcBorders>
-          </w:tcPr>
-          <w:p>
-            <w:pPr>
-              <w:pStyle w:val="TableParagraph"/>
-              <w:rPr>
-                <w:rFonts w:ascii="Times New Roman"/>
-                <w:sz w:val="20"/>
-              </w:rPr>
-            </w:pPr>
-            <w:r>
-              <w:rPr>
-                <w:rFonts w:ascii="Times New Roman"/>
-                <w:sz w:val="20"/>
-              </w:rPr>
-              <w:t>1.1</w:t>
-            </w:r>
-          </w:p>
-        </w:tc>
-      </w:tr>
-      <w:tr>
-        <w:trPr>
           <w:trHeight w:val="422"/>
         </w:trPr>
         <w:tc>
@@ -2217,6 +1995,12 @@
       <w:r>
         <w:rPr>
           <w:sz w:val="20"/>
+        </w:rPr>
+        <w:t xml:space="preserve"> </w:t>
+      </w:r>
+      <w:r>
+        <w:rPr>
+          <w:sz w:val="20"/>
           <w:u w:val="single"/>
         </w:rPr>
         <w:t>Vu Cong Hoang</w:t>
@@ -2230,12 +2014,6 @@
       </w:r>
       <w:r>
         <w:rPr>
-          <w:sz w:val="20"/>
-        </w:rPr>
-        <w:tab/>
-      </w:r>
-      <w:r>
-        <w:rPr>
           <w:spacing w:val="2"/>
           <w:sz w:val="20"/>
         </w:rPr>
@@ -2255,7 +2033,7 @@
           <w:sz w:val="20"/>
           <w:u w:val="single"/>
         </w:rPr>
-        <w:t>14/03/2018</w:t>
+        <w:t>16</w:t>
       </w:r>
       <w:r>
         <w:rPr>
@@ -2263,6 +2041,14 @@
           <w:sz w:val="20"/>
           <w:u w:val="single"/>
         </w:rPr>
+        <w:t>/03/2018</w:t>
+      </w:r>
+      <w:r>
+        <w:rPr>
+          <w:rFonts w:ascii="Times New Roman"/>
+          <w:sz w:val="20"/>
+          <w:u w:val="single"/>
+        </w:rPr>
         <w:tab/>
       </w:r>
     </w:p>
@@ -2285,6 +2071,9 @@
       </w:pPr>
       <w:r>
         <w:t>&lt;Position&gt;</w:t>
+      </w:r>
+      <w:r>
+        <w:t xml:space="preserve"> </w:t>
       </w:r>
       <w:r>
         <w:t>member</w:t>
@@ -2342,6 +2131,12 @@
       <w:r>
         <w:rPr>
           <w:sz w:val="20"/>
+        </w:rPr>
+        <w:t>Hoang Van Nghiep</w:t>
+      </w:r>
+      <w:r>
+        <w:rPr>
+          <w:sz w:val="20"/>
           <w:u w:val="single"/>
         </w:rPr>
         <w:t xml:space="preserve"> </w:t>
@@ -2355,12 +2150,6 @@
       </w:r>
       <w:r>
         <w:rPr>
-          <w:sz w:val="20"/>
-        </w:rPr>
-        <w:tab/>
-      </w:r>
-      <w:r>
-        <w:rPr>
           <w:spacing w:val="2"/>
           <w:sz w:val="20"/>
         </w:rPr>
@@ -2368,6 +2157,13 @@
       </w:r>
       <w:r>
         <w:rPr>
+          <w:spacing w:val="2"/>
+          <w:sz w:val="20"/>
+        </w:rPr>
+        <w:t>20/03/2018</w:t>
+      </w:r>
+      <w:r>
+        <w:rPr>
           <w:rFonts w:ascii="Times New Roman"/>
           <w:sz w:val="20"/>
           <w:u w:val="single"/>
@@ -2401,6 +2197,9 @@
       </w:pPr>
       <w:r>
         <w:t>&lt;Position&gt;</w:t>
+      </w:r>
+      <w:r>
+        <w:t xml:space="preserve"> Leader</w:t>
       </w:r>
     </w:p>
     <w:p>
@@ -2831,7 +2630,6 @@
           <w:docPartUnique/>
         </w:docPartObj>
       </w:sdtPr>
-      <w:sdtEndPr/>
       <w:sdtContent>
         <w:p>
           <w:pPr>
@@ -3342,27 +3140,17 @@
     </w:p>
     <w:p>
       <w:pPr>
-        <w:pStyle w:val="BodyText"/>
-        <w:spacing w:before="8"/>
-        <w:rPr>
-          <w:rFonts w:ascii="Verdana"/>
-          <w:b/>
-          <w:sz w:val="30"/>
-        </w:rPr>
-      </w:pPr>
-    </w:p>
-    <w:p>
-      <w:pPr>
         <w:spacing w:before="1"/>
-        <w:ind w:left="245"/>
-        <w:rPr>
-          <w:sz w:val="20"/>
+        <w:rPr>
+          <w:sz w:val="26"/>
+          <w:szCs w:val="26"/>
         </w:rPr>
       </w:pPr>
       <w:r>
         <w:rPr>
           <w:color w:val="7F7F7F"/>
-          <w:sz w:val="20"/>
+          <w:sz w:val="26"/>
+          <w:szCs w:val="26"/>
         </w:rPr>
         <w:t>This part will give general description of the document including:</w:t>
       </w:r>
@@ -3370,227 +3158,27 @@
     <w:p>
       <w:pPr>
         <w:rPr>
-          <w:sz w:val="20"/>
-        </w:rPr>
-      </w:pPr>
-    </w:p>
-    <w:p>
-      <w:pPr>
-        <w:pStyle w:val="ListParagraph"/>
-        <w:numPr>
-          <w:ilvl w:val="2"/>
-          <w:numId w:val="1"/>
-        </w:numPr>
-        <w:tabs>
-          <w:tab w:val="left" w:pos="1104"/>
-        </w:tabs>
-        <w:rPr>
           <w:i/>
-          <w:sz w:val="20"/>
+          <w:sz w:val="26"/>
+          <w:szCs w:val="26"/>
         </w:rPr>
       </w:pPr>
       <w:r>
         <w:rPr>
+          <w:sz w:val="26"/>
+          <w:szCs w:val="26"/>
+        </w:rPr>
+        <w:t>data design document describes structure of database and file structure of system including internal file structure as well as interface file structure. Developer and tester will base on this design to implement and unit test.</w:t>
+      </w:r>
+    </w:p>
+    <w:p>
+      <w:pPr>
+        <w:rPr>
           <w:i/>
-          <w:color w:val="7F7F7F"/>
-          <w:sz w:val="20"/>
-        </w:rPr>
-        <w:t>Purpose of document.</w:t>
-      </w:r>
-    </w:p>
-    <w:p>
-      <w:pPr>
-        <w:spacing w:before="11"/>
-        <w:rPr>
-          <w:i/>
-          <w:sz w:val="19"/>
-        </w:rPr>
-      </w:pPr>
-    </w:p>
-    <w:p>
-      <w:pPr>
-        <w:pStyle w:val="ListParagraph"/>
-        <w:numPr>
-          <w:ilvl w:val="2"/>
-          <w:numId w:val="1"/>
-        </w:numPr>
-        <w:tabs>
-          <w:tab w:val="left" w:pos="1104"/>
-        </w:tabs>
-        <w:rPr>
-          <w:i/>
-          <w:sz w:val="20"/>
-        </w:rPr>
-      </w:pPr>
-      <w:r>
-        <w:rPr>
-          <w:i/>
-          <w:color w:val="7F7F7F"/>
-          <w:sz w:val="20"/>
-        </w:rPr>
-        <w:t>What are contained in the</w:t>
-      </w:r>
-      <w:r>
-        <w:rPr>
-          <w:i/>
-          <w:color w:val="7F7F7F"/>
-          <w:spacing w:val="6"/>
-          <w:sz w:val="20"/>
-        </w:rPr>
-        <w:t xml:space="preserve"> </w:t>
-      </w:r>
-      <w:r>
-        <w:rPr>
-          <w:i/>
-          <w:color w:val="7F7F7F"/>
-          <w:sz w:val="20"/>
-        </w:rPr>
-        <w:t>doc</w:t>
-      </w:r>
-    </w:p>
-    <w:p>
-      <w:pPr>
-        <w:spacing w:before="2"/>
-        <w:rPr>
-          <w:i/>
-          <w:sz w:val="20"/>
-        </w:rPr>
-      </w:pPr>
-    </w:p>
-    <w:p>
-      <w:pPr>
-        <w:pStyle w:val="ListParagraph"/>
-        <w:numPr>
-          <w:ilvl w:val="2"/>
-          <w:numId w:val="1"/>
-        </w:numPr>
-        <w:tabs>
-          <w:tab w:val="left" w:pos="1104"/>
-        </w:tabs>
-        <w:rPr>
-          <w:i/>
-          <w:sz w:val="20"/>
-        </w:rPr>
-      </w:pPr>
-      <w:r>
-        <w:rPr>
-          <w:i/>
-          <w:color w:val="7F7F7F"/>
-          <w:sz w:val="20"/>
-        </w:rPr>
-        <w:t>Reader of</w:t>
-      </w:r>
-      <w:r>
-        <w:rPr>
-          <w:i/>
-          <w:color w:val="7F7F7F"/>
-          <w:spacing w:val="-1"/>
-          <w:sz w:val="20"/>
-        </w:rPr>
-        <w:t xml:space="preserve"> </w:t>
-      </w:r>
-      <w:r>
-        <w:rPr>
-          <w:i/>
-          <w:color w:val="7F7F7F"/>
-          <w:sz w:val="20"/>
-        </w:rPr>
-        <w:t>document</w:t>
-      </w:r>
-    </w:p>
-    <w:p>
-      <w:pPr>
-        <w:spacing w:before="12"/>
-        <w:rPr>
-          <w:i/>
-          <w:sz w:val="19"/>
-        </w:rPr>
-      </w:pPr>
-    </w:p>
-    <w:p>
-      <w:pPr>
-        <w:pStyle w:val="ListParagraph"/>
-        <w:numPr>
-          <w:ilvl w:val="2"/>
-          <w:numId w:val="1"/>
-        </w:numPr>
-        <w:tabs>
-          <w:tab w:val="left" w:pos="1104"/>
-        </w:tabs>
-        <w:rPr>
-          <w:i/>
-          <w:sz w:val="20"/>
-        </w:rPr>
-      </w:pPr>
-      <w:r>
-        <w:rPr>
-          <w:i/>
-          <w:color w:val="7F7F7F"/>
-          <w:sz w:val="20"/>
-        </w:rPr>
-        <w:t>Other description about scope of document,</w:t>
-      </w:r>
-      <w:r>
-        <w:rPr>
-          <w:i/>
-          <w:color w:val="7F7F7F"/>
-          <w:spacing w:val="1"/>
-          <w:sz w:val="20"/>
-        </w:rPr>
-        <w:t xml:space="preserve"> </w:t>
-      </w:r>
-      <w:r>
-        <w:rPr>
-          <w:i/>
-          <w:color w:val="7F7F7F"/>
-          <w:sz w:val="20"/>
-        </w:rPr>
-        <w:t>limitation,...</w:t>
-      </w:r>
-    </w:p>
-    <w:p>
-      <w:pPr>
-        <w:spacing w:before="2"/>
-        <w:rPr>
-          <w:i/>
-          <w:sz w:val="11"/>
-        </w:rPr>
-      </w:pPr>
-    </w:p>
-    <w:p>
-      <w:pPr>
-        <w:pStyle w:val="BodyText"/>
-        <w:spacing w:before="107"/>
-        <w:ind w:left="246"/>
-      </w:pPr>
-      <w:r>
-        <w:rPr>
-          <w:color w:val="7F7F7F"/>
-        </w:rPr>
-        <w:t>Ex.</w:t>
-      </w:r>
-    </w:p>
-    <w:p>
-      <w:pPr>
-        <w:spacing w:before="1"/>
-        <w:rPr>
-          <w:i/>
-          <w:sz w:val="20"/>
-        </w:rPr>
-      </w:pPr>
-    </w:p>
-    <w:p>
-      <w:pPr>
-        <w:pStyle w:val="BodyText"/>
-        <w:spacing w:line="360" w:lineRule="auto"/>
-        <w:ind w:left="246" w:right="719"/>
-      </w:pPr>
-      <w:r>
-        <w:rPr>
-          <w:color w:val="7F7F7F"/>
-        </w:rPr>
-        <w:t>XXX data design document describes structure of database and file structure of system including internal file structure as well as interface file structure. Developer and tester will base on this design to implement and unit test.</w:t>
-      </w:r>
+          <w:sz w:val="26"/>
+          <w:szCs w:val="26"/>
+        </w:rPr>
+      </w:pPr>
     </w:p>
     <w:p>
       <w:pPr>
@@ -3647,22 +3235,8 @@
           <w:sz w:val="24"/>
         </w:rPr>
       </w:pPr>
-    </w:p>
-    <w:p>
-      <w:pPr>
-        <w:rPr>
-          <w:i/>
-          <w:sz w:val="24"/>
-        </w:rPr>
-      </w:pPr>
-    </w:p>
-    <w:p>
-      <w:pPr>
-        <w:rPr>
-          <w:i/>
-          <w:sz w:val="24"/>
-        </w:rPr>
-      </w:pPr>
+      <w:bookmarkStart w:id="2" w:name="_GoBack"/>
+      <w:bookmarkEnd w:id="2"/>
     </w:p>
     <w:p>
       <w:pPr>
@@ -3676,12 +3250,11 @@
         </w:tabs>
         <w:spacing w:before="191"/>
       </w:pPr>
-      <w:bookmarkStart w:id="2" w:name="_TOC_250006"/>
+      <w:bookmarkStart w:id="3" w:name="_TOC_250006"/>
       <w:r>
         <w:rPr>
           <w:color w:val="003300"/>
         </w:rPr>
-        <w:lastRenderedPageBreak/>
         <w:t>Definitions, Acronyms and</w:t>
       </w:r>
       <w:r>
@@ -3691,7 +3264,7 @@
         </w:rPr>
         <w:t xml:space="preserve"> </w:t>
       </w:r>
-      <w:bookmarkEnd w:id="2"/>
+      <w:bookmarkEnd w:id="3"/>
       <w:r>
         <w:rPr>
           <w:color w:val="003300"/>
@@ -4005,14 +3578,14 @@
         </w:tabs>
         <w:spacing w:before="1"/>
       </w:pPr>
-      <w:bookmarkStart w:id="3" w:name="_TOC_250005"/>
+      <w:bookmarkStart w:id="4" w:name="_TOC_250005"/>
       <w:r>
         <w:rPr>
           <w:color w:val="003300"/>
         </w:rPr>
         <w:t>Refe</w:t>
       </w:r>
-      <w:bookmarkEnd w:id="3"/>
+      <w:bookmarkEnd w:id="4"/>
       <w:r>
         <w:rPr>
           <w:color w:val="003300"/>
@@ -4572,14 +4145,14 @@
         </w:tabs>
         <w:spacing w:before="189"/>
       </w:pPr>
-      <w:bookmarkStart w:id="4" w:name="_TOC_250004"/>
+      <w:bookmarkStart w:id="5" w:name="_TOC_250004"/>
       <w:r>
         <w:rPr>
           <w:color w:val="003300"/>
         </w:rPr>
         <w:t>O</w:t>
       </w:r>
-      <w:bookmarkEnd w:id="4"/>
+      <w:bookmarkEnd w:id="5"/>
       <w:r>
         <w:rPr>
           <w:color w:val="003300"/>
@@ -4660,7 +4233,7 @@
           <w:sz w:val="20"/>
         </w:rPr>
       </w:pPr>
-      <w:bookmarkStart w:id="5" w:name="_TOC_250003"/>
+      <w:bookmarkStart w:id="6" w:name="_TOC_250003"/>
       <w:r>
         <w:rPr>
           <w:rFonts w:ascii="Verdana"/>
@@ -4670,7 +4243,7 @@
         </w:rPr>
         <w:t>D</w:t>
       </w:r>
-      <w:bookmarkEnd w:id="5"/>
+      <w:bookmarkEnd w:id="6"/>
       <w:r>
         <w:rPr>
           <w:rFonts w:ascii="Verdana"/>
@@ -4709,14 +4282,14 @@
           <w:tab w:val="left" w:pos="678"/>
         </w:tabs>
       </w:pPr>
-      <w:bookmarkStart w:id="6" w:name="_TOC_250002"/>
+      <w:bookmarkStart w:id="7" w:name="_TOC_250002"/>
       <w:r>
         <w:rPr>
           <w:color w:val="003300"/>
         </w:rPr>
         <w:t>ERD</w:t>
       </w:r>
-      <w:bookmarkEnd w:id="6"/>
+      <w:bookmarkEnd w:id="7"/>
       <w:r>
         <w:rPr>
           <w:color w:val="003300"/>
@@ -5007,311 +4580,7 @@
                 <w:sz w:val="26"/>
                 <w:szCs w:val="26"/>
               </w:rPr>
-              <w:t>G</w:t>
-            </w:r>
-            <w:r>
-              <w:rPr>
-                <w:rFonts w:ascii="Times New Roman"/>
-                <w:sz w:val="26"/>
-                <w:szCs w:val="26"/>
-              </w:rPr>
-              <w:t>ồ</w:t>
-            </w:r>
-            <w:r>
-              <w:rPr>
-                <w:rFonts w:ascii="Times New Roman"/>
-                <w:sz w:val="26"/>
-                <w:szCs w:val="26"/>
-              </w:rPr>
-              <w:t>m c</w:t>
-            </w:r>
-            <w:r>
-              <w:rPr>
-                <w:rFonts w:ascii="Times New Roman"/>
-                <w:sz w:val="26"/>
-                <w:szCs w:val="26"/>
-              </w:rPr>
-              <w:t>ó</w:t>
-            </w:r>
-            <w:r>
-              <w:rPr>
-                <w:rFonts w:ascii="Times New Roman"/>
-                <w:sz w:val="26"/>
-                <w:szCs w:val="26"/>
-              </w:rPr>
-              <w:t xml:space="preserve"> username v</w:t>
-            </w:r>
-            <w:r>
-              <w:rPr>
-                <w:rFonts w:ascii="Times New Roman"/>
-                <w:sz w:val="26"/>
-                <w:szCs w:val="26"/>
-              </w:rPr>
-              <w:t>à</w:t>
-            </w:r>
-            <w:r>
-              <w:rPr>
-                <w:rFonts w:ascii="Times New Roman"/>
-                <w:sz w:val="26"/>
-                <w:szCs w:val="26"/>
-              </w:rPr>
-              <w:t xml:space="preserve"> password c</w:t>
-            </w:r>
-            <w:r>
-              <w:rPr>
-                <w:rFonts w:ascii="Times New Roman"/>
-                <w:sz w:val="26"/>
-                <w:szCs w:val="26"/>
-              </w:rPr>
-              <w:t>ủ</w:t>
-            </w:r>
-            <w:r>
-              <w:rPr>
-                <w:rFonts w:ascii="Times New Roman"/>
-                <w:sz w:val="26"/>
-                <w:szCs w:val="26"/>
-              </w:rPr>
-              <w:t>a ng</w:t>
-            </w:r>
-            <w:r>
-              <w:rPr>
-                <w:rFonts w:ascii="Times New Roman"/>
-                <w:sz w:val="26"/>
-                <w:szCs w:val="26"/>
-              </w:rPr>
-              <w:t>ườ</w:t>
-            </w:r>
-            <w:r>
-              <w:rPr>
-                <w:rFonts w:ascii="Times New Roman"/>
-                <w:sz w:val="26"/>
-                <w:szCs w:val="26"/>
-              </w:rPr>
-              <w:t>i d</w:t>
-            </w:r>
-            <w:r>
-              <w:rPr>
-                <w:rFonts w:ascii="Times New Roman"/>
-                <w:sz w:val="26"/>
-                <w:szCs w:val="26"/>
-              </w:rPr>
-              <w:t>ù</w:t>
-            </w:r>
-            <w:r>
-              <w:rPr>
-                <w:rFonts w:ascii="Times New Roman"/>
-                <w:sz w:val="26"/>
-                <w:szCs w:val="26"/>
-              </w:rPr>
-              <w:t>ng. C</w:t>
-            </w:r>
-            <w:r>
-              <w:rPr>
-                <w:rFonts w:ascii="Times New Roman"/>
-                <w:sz w:val="26"/>
-                <w:szCs w:val="26"/>
-              </w:rPr>
-              <w:t>ó</w:t>
-            </w:r>
-            <w:r>
-              <w:rPr>
-                <w:rFonts w:ascii="Times New Roman"/>
-                <w:sz w:val="26"/>
-                <w:szCs w:val="26"/>
-              </w:rPr>
-              <w:t xml:space="preserve"> 1 c</w:t>
-            </w:r>
-            <w:r>
-              <w:rPr>
-                <w:rFonts w:ascii="Times New Roman"/>
-                <w:sz w:val="26"/>
-                <w:szCs w:val="26"/>
-              </w:rPr>
-              <w:t>ộ</w:t>
-            </w:r>
-            <w:r>
-              <w:rPr>
-                <w:rFonts w:ascii="Times New Roman"/>
-                <w:sz w:val="26"/>
-                <w:szCs w:val="26"/>
-              </w:rPr>
-              <w:t xml:space="preserve">t type </w:t>
-            </w:r>
-            <w:r>
-              <w:rPr>
-                <w:rFonts w:ascii="Times New Roman"/>
-                <w:sz w:val="26"/>
-                <w:szCs w:val="26"/>
-              </w:rPr>
-              <w:t>để</w:t>
-            </w:r>
-            <w:r>
-              <w:rPr>
-                <w:rFonts w:ascii="Times New Roman"/>
-                <w:sz w:val="26"/>
-                <w:szCs w:val="26"/>
-              </w:rPr>
-              <w:t xml:space="preserve"> ph</w:t>
-            </w:r>
-            <w:r>
-              <w:rPr>
-                <w:rFonts w:ascii="Times New Roman"/>
-                <w:sz w:val="26"/>
-                <w:szCs w:val="26"/>
-              </w:rPr>
-              <w:t>â</w:t>
-            </w:r>
-            <w:r>
-              <w:rPr>
-                <w:rFonts w:ascii="Times New Roman"/>
-                <w:sz w:val="26"/>
-                <w:szCs w:val="26"/>
-              </w:rPr>
-              <w:t>n lo</w:t>
-            </w:r>
-            <w:r>
-              <w:rPr>
-                <w:rFonts w:ascii="Times New Roman"/>
-                <w:sz w:val="26"/>
-                <w:szCs w:val="26"/>
-              </w:rPr>
-              <w:t>ạ</w:t>
-            </w:r>
-            <w:r>
-              <w:rPr>
-                <w:rFonts w:ascii="Times New Roman"/>
-                <w:sz w:val="26"/>
-                <w:szCs w:val="26"/>
-              </w:rPr>
-              <w:t>i ng</w:t>
-            </w:r>
-            <w:r>
-              <w:rPr>
-                <w:rFonts w:ascii="Times New Roman"/>
-                <w:sz w:val="26"/>
-                <w:szCs w:val="26"/>
-              </w:rPr>
-              <w:t>ườ</w:t>
-            </w:r>
-            <w:r>
-              <w:rPr>
-                <w:rFonts w:ascii="Times New Roman"/>
-                <w:sz w:val="26"/>
-                <w:szCs w:val="26"/>
-              </w:rPr>
-              <w:t>i d</w:t>
-            </w:r>
-            <w:r>
-              <w:rPr>
-                <w:rFonts w:ascii="Times New Roman"/>
-                <w:sz w:val="26"/>
-                <w:szCs w:val="26"/>
-              </w:rPr>
-              <w:t>ù</w:t>
-            </w:r>
-            <w:r>
-              <w:rPr>
-                <w:rFonts w:ascii="Times New Roman"/>
-                <w:sz w:val="26"/>
-                <w:szCs w:val="26"/>
-              </w:rPr>
-              <w:t>ng l</w:t>
-            </w:r>
-            <w:r>
-              <w:rPr>
-                <w:rFonts w:ascii="Times New Roman"/>
-                <w:sz w:val="26"/>
-                <w:szCs w:val="26"/>
-              </w:rPr>
-              <w:t>à</w:t>
-            </w:r>
-            <w:r>
-              <w:rPr>
-                <w:rFonts w:ascii="Times New Roman"/>
-                <w:sz w:val="26"/>
-                <w:szCs w:val="26"/>
-              </w:rPr>
-              <w:t xml:space="preserve"> doanh nghi</w:t>
-            </w:r>
-            <w:r>
-              <w:rPr>
-                <w:rFonts w:ascii="Times New Roman"/>
-                <w:sz w:val="26"/>
-                <w:szCs w:val="26"/>
-              </w:rPr>
-              <w:t>ệ</w:t>
-            </w:r>
-            <w:r>
-              <w:rPr>
-                <w:rFonts w:ascii="Times New Roman"/>
-                <w:sz w:val="26"/>
-                <w:szCs w:val="26"/>
-              </w:rPr>
-              <w:t>p hay ng</w:t>
-            </w:r>
-            <w:r>
-              <w:rPr>
-                <w:rFonts w:ascii="Times New Roman"/>
-                <w:sz w:val="26"/>
-                <w:szCs w:val="26"/>
-              </w:rPr>
-              <w:t>ườ</w:t>
-            </w:r>
-            <w:r>
-              <w:rPr>
-                <w:rFonts w:ascii="Times New Roman"/>
-                <w:sz w:val="26"/>
-                <w:szCs w:val="26"/>
-              </w:rPr>
-              <w:t>i d</w:t>
-            </w:r>
-            <w:r>
-              <w:rPr>
-                <w:rFonts w:ascii="Times New Roman"/>
-                <w:sz w:val="26"/>
-                <w:szCs w:val="26"/>
-              </w:rPr>
-              <w:t>ù</w:t>
-            </w:r>
-            <w:r>
-              <w:rPr>
-                <w:rFonts w:ascii="Times New Roman"/>
-                <w:sz w:val="26"/>
-                <w:szCs w:val="26"/>
-              </w:rPr>
-              <w:t>ng b</w:t>
-            </w:r>
-            <w:r>
-              <w:rPr>
-                <w:rFonts w:ascii="Times New Roman"/>
-                <w:sz w:val="26"/>
-                <w:szCs w:val="26"/>
-              </w:rPr>
-              <w:t>ì</w:t>
-            </w:r>
-            <w:r>
-              <w:rPr>
-                <w:rFonts w:ascii="Times New Roman"/>
-                <w:sz w:val="26"/>
-                <w:szCs w:val="26"/>
-              </w:rPr>
-              <w:t>nh th</w:t>
-            </w:r>
-            <w:r>
-              <w:rPr>
-                <w:rFonts w:ascii="Times New Roman"/>
-                <w:sz w:val="26"/>
-                <w:szCs w:val="26"/>
-              </w:rPr>
-              <w:t>ườ</w:t>
-            </w:r>
-            <w:r>
-              <w:rPr>
-                <w:rFonts w:ascii="Times New Roman"/>
-                <w:sz w:val="26"/>
-                <w:szCs w:val="26"/>
-              </w:rPr>
-              <w:t xml:space="preserve">ng. </w:t>
+              <w:t>Includes user name and password. There is 1 column to classify user as a normal business user or user.</w:t>
             </w:r>
           </w:p>
         </w:tc>
@@ -5378,7 +4647,7 @@
                 <w:sz w:val="26"/>
                 <w:szCs w:val="26"/>
               </w:rPr>
-              <w:t>Lưu thông tin của người dùng và thông tin của doanh nghiệp</w:t>
+              <w:t>Store user information and business information</w:t>
             </w:r>
           </w:p>
         </w:tc>
@@ -5444,7 +4713,7 @@
                 <w:sz w:val="26"/>
                 <w:szCs w:val="26"/>
               </w:rPr>
-              <w:t>Lưu thông tin và danh sách tour của doanh nghiệp, các bài viết liên quan đến tour</w:t>
+              <w:t>Information and tour listings of businesses, articles related to the tour</w:t>
             </w:r>
           </w:p>
         </w:tc>
@@ -5509,7 +4778,7 @@
                 <w:sz w:val="26"/>
                 <w:szCs w:val="26"/>
               </w:rPr>
-              <w:t>Lưu thông tin của người đặt tour và thông tin tour, được quản lý bởi doanh nghiệp</w:t>
+              <w:t>Booking information of the tour operator and tour information, is managed by the business</w:t>
             </w:r>
           </w:p>
         </w:tc>
@@ -5574,7 +4843,7 @@
                 <w:sz w:val="26"/>
                 <w:szCs w:val="26"/>
               </w:rPr>
-              <w:t>Chứa toàn bộ hình ảnh của tour cũng như ảnh đại diện của các tài khoản</w:t>
+              <w:t>Contains all images of the tour as well as representative photos of the accounts</w:t>
             </w:r>
           </w:p>
         </w:tc>
@@ -5641,7 +4910,7 @@
                 <w:sz w:val="26"/>
                 <w:szCs w:val="26"/>
               </w:rPr>
-              <w:t>Lưu nội dung đánh giá của người dùng về chất lượng tour như : số lượng người thích, comment..</w:t>
+              <w:t>Write content reviews of users about the quality of the tour as: the number of people like, comment ..</w:t>
             </w:r>
           </w:p>
         </w:tc>
@@ -5708,7 +4977,7 @@
                 <w:sz w:val="26"/>
                 <w:szCs w:val="26"/>
               </w:rPr>
-              <w:t>Lưu thông tin về địa điểm du lịch : nằm trong khu vực của tỉnh nào, có các tour du lịch nào đi qua.</w:t>
+              <w:t>Information about tourist destinations: in which area of the province, which tours go through.</w:t>
             </w:r>
           </w:p>
         </w:tc>
@@ -5774,23 +5043,7 @@
                 <w:sz w:val="26"/>
                 <w:szCs w:val="26"/>
               </w:rPr>
-              <w:t>có thông tin tỉnh như tên tỉnh và tọa độ (kinh độ, vĩ độ ) của tỉnh để người dùng có thể xác định được mình đang ở đâu để tìm kiếm các địa điểm</w:t>
-            </w:r>
-            <w:r>
-              <w:rPr>
-                <w:rFonts w:ascii="Times New Roman" w:hAnsi="Times New Roman" w:cs="Times New Roman"/>
-                <w:sz w:val="26"/>
-                <w:szCs w:val="26"/>
-              </w:rPr>
-              <w:t xml:space="preserve"> </w:t>
-            </w:r>
-            <w:r>
-              <w:rPr>
-                <w:rFonts w:ascii="Times New Roman" w:hAnsi="Times New Roman" w:cs="Times New Roman"/>
-                <w:sz w:val="26"/>
-                <w:szCs w:val="26"/>
-              </w:rPr>
-              <w:t>du lịch quanh khu vực đó.</w:t>
+              <w:t>Have province information such as province name and latitude and longitude coordinates so that users can determine where they are to search for tourist destinations around the area.</w:t>
             </w:r>
           </w:p>
         </w:tc>
@@ -5857,23 +5110,7 @@
                 <w:sz w:val="26"/>
                 <w:szCs w:val="26"/>
               </w:rPr>
-              <w:t>Người dùng đăng status để nói về tour, thể hiện sự hài long hoặc không hài lòng về chất lượng dịch vụ tour, hoặc có thể gợi ý về các địa điểm du</w:t>
-            </w:r>
-            <w:r>
-              <w:rPr>
-                <w:rFonts w:ascii="Times New Roman" w:hAnsi="Times New Roman" w:cs="Times New Roman"/>
-                <w:sz w:val="26"/>
-                <w:szCs w:val="26"/>
-              </w:rPr>
-              <w:t xml:space="preserve"> </w:t>
-            </w:r>
-            <w:r>
-              <w:rPr>
-                <w:rFonts w:ascii="Times New Roman" w:hAnsi="Times New Roman" w:cs="Times New Roman"/>
-                <w:sz w:val="26"/>
-                <w:szCs w:val="26"/>
-              </w:rPr>
-              <w:t>lịch mới lạ cho người dùng khác biết.</w:t>
+              <w:t>Users post status to talk about the tour, expressing satisfaction or dissatisfaction with the quality of the tour, or suggesting new tourist destinations to other users.</w:t>
             </w:r>
           </w:p>
         </w:tc>
@@ -5940,25 +5177,7 @@
                 <w:sz w:val="26"/>
                 <w:szCs w:val="26"/>
               </w:rPr>
-              <w:t>Người dùng có thể comment hoặc trả lời cho các comment nếu thấy comment có nội dung hay người dùng có thể thả tim cho</w:t>
-            </w:r>
-            <w:r>
-              <w:rPr>
-                <w:rFonts w:ascii="Times New Roman" w:hAnsi="Times New Roman" w:cs="Times New Roman"/>
-                <w:sz w:val="26"/>
-                <w:szCs w:val="26"/>
-              </w:rPr>
-              <w:t xml:space="preserve"> </w:t>
-            </w:r>
-            <w:bookmarkStart w:id="7" w:name="_GoBack"/>
-            <w:bookmarkEnd w:id="7"/>
-            <w:r>
-              <w:rPr>
-                <w:rFonts w:ascii="Times New Roman" w:hAnsi="Times New Roman" w:cs="Times New Roman"/>
-                <w:sz w:val="26"/>
-                <w:szCs w:val="26"/>
-              </w:rPr>
-              <w:t>comment đó.</w:t>
+              <w:t>Users can comment or reply to comments if the comment content or the user can drop the heart for the comment.</w:t>
             </w:r>
           </w:p>
         </w:tc>
@@ -6489,7 +5708,7 @@
               <w:spacing w:before="120" w:line="222" w:lineRule="exact"/>
             </w:pPr>
             <w:r>
-              <w:t>id của tài khoản</w:t>
+              <w:t>account id</w:t>
             </w:r>
           </w:p>
         </w:tc>
@@ -6636,10 +5855,7 @@
               <w:spacing w:before="120" w:line="222" w:lineRule="exact"/>
             </w:pPr>
             <w:r>
-              <w:t>Tên đăng nhập của tài khoản</w:t>
-            </w:r>
-            <w:r>
-              <w:t xml:space="preserve"> không được đặt trùng.</w:t>
+              <w:t>Account login is not the same.</w:t>
             </w:r>
           </w:p>
         </w:tc>
@@ -6804,67 +6020,7 @@
               <w:rPr>
                 <w:rFonts w:ascii="Times New Roman"/>
               </w:rPr>
-              <w:t>M</w:t>
-            </w:r>
-            <w:r>
-              <w:rPr>
-                <w:rFonts w:ascii="Times New Roman"/>
-              </w:rPr>
-              <w:t>ậ</w:t>
-            </w:r>
-            <w:r>
-              <w:rPr>
-                <w:rFonts w:ascii="Times New Roman"/>
-              </w:rPr>
-              <w:t>t kh</w:t>
-            </w:r>
-            <w:r>
-              <w:rPr>
-                <w:rFonts w:ascii="Times New Roman"/>
-              </w:rPr>
-              <w:t>ẩ</w:t>
-            </w:r>
-            <w:r>
-              <w:rPr>
-                <w:rFonts w:ascii="Times New Roman"/>
-              </w:rPr>
-              <w:t>u c</w:t>
-            </w:r>
-            <w:r>
-              <w:rPr>
-                <w:rFonts w:ascii="Times New Roman"/>
-              </w:rPr>
-              <w:t>ủ</w:t>
-            </w:r>
-            <w:r>
-              <w:rPr>
-                <w:rFonts w:ascii="Times New Roman"/>
-              </w:rPr>
-              <w:t>a t</w:t>
-            </w:r>
-            <w:r>
-              <w:rPr>
-                <w:rFonts w:ascii="Times New Roman"/>
-              </w:rPr>
-              <w:t>à</w:t>
-            </w:r>
-            <w:r>
-              <w:rPr>
-                <w:rFonts w:ascii="Times New Roman"/>
-              </w:rPr>
-              <w:t>i kho</w:t>
-            </w:r>
-            <w:r>
-              <w:rPr>
-                <w:rFonts w:ascii="Times New Roman"/>
-              </w:rPr>
-              <w:t>ả</w:t>
-            </w:r>
-            <w:r>
-              <w:rPr>
-                <w:rFonts w:ascii="Times New Roman"/>
-              </w:rPr>
-              <w:t>n</w:t>
+              <w:t>Account password</w:t>
             </w:r>
           </w:p>
         </w:tc>
@@ -7029,91 +6185,7 @@
               <w:rPr>
                 <w:rFonts w:ascii="Times New Roman"/>
               </w:rPr>
-              <w:t>D</w:t>
-            </w:r>
-            <w:r>
-              <w:rPr>
-                <w:rFonts w:ascii="Times New Roman"/>
-              </w:rPr>
-              <w:t>ù</w:t>
-            </w:r>
-            <w:r>
-              <w:rPr>
-                <w:rFonts w:ascii="Times New Roman"/>
-              </w:rPr>
-              <w:t xml:space="preserve">ng </w:t>
-            </w:r>
-            <w:r>
-              <w:rPr>
-                <w:rFonts w:ascii="Times New Roman"/>
-              </w:rPr>
-              <w:t>để</w:t>
-            </w:r>
-            <w:r>
-              <w:rPr>
-                <w:rFonts w:ascii="Times New Roman"/>
-              </w:rPr>
-              <w:t xml:space="preserve"> ph</w:t>
-            </w:r>
-            <w:r>
-              <w:rPr>
-                <w:rFonts w:ascii="Times New Roman"/>
-              </w:rPr>
-              <w:t>â</w:t>
-            </w:r>
-            <w:r>
-              <w:rPr>
-                <w:rFonts w:ascii="Times New Roman"/>
-              </w:rPr>
-              <w:t>n bi</w:t>
-            </w:r>
-            <w:r>
-              <w:rPr>
-                <w:rFonts w:ascii="Times New Roman"/>
-              </w:rPr>
-              <w:t>ệ</w:t>
-            </w:r>
-            <w:r>
-              <w:rPr>
-                <w:rFonts w:ascii="Times New Roman"/>
-              </w:rPr>
-              <w:t>t lo</w:t>
-            </w:r>
-            <w:r>
-              <w:rPr>
-                <w:rFonts w:ascii="Times New Roman"/>
-              </w:rPr>
-              <w:t>ạ</w:t>
-            </w:r>
-            <w:r>
-              <w:rPr>
-                <w:rFonts w:ascii="Times New Roman"/>
-              </w:rPr>
-              <w:t>i t</w:t>
-            </w:r>
-            <w:r>
-              <w:rPr>
-                <w:rFonts w:ascii="Times New Roman"/>
-              </w:rPr>
-              <w:t>à</w:t>
-            </w:r>
-            <w:r>
-              <w:rPr>
-                <w:rFonts w:ascii="Times New Roman"/>
-              </w:rPr>
-              <w:t>i kho</w:t>
-            </w:r>
-            <w:r>
-              <w:rPr>
-                <w:rFonts w:ascii="Times New Roman"/>
-              </w:rPr>
-              <w:t>ả</w:t>
-            </w:r>
-            <w:r>
-              <w:rPr>
-                <w:rFonts w:ascii="Times New Roman"/>
-              </w:rPr>
-              <w:t>n</w:t>
+              <w:t>Used to distinguish the account type</w:t>
             </w:r>
           </w:p>
         </w:tc>
@@ -7579,10 +6651,7 @@
               <w:spacing w:before="120" w:line="222" w:lineRule="exact"/>
             </w:pPr>
             <w:r>
-              <w:t>id củ</w:t>
-            </w:r>
-            <w:r>
-              <w:t>a user</w:t>
+              <w:t>id of the user</w:t>
             </w:r>
           </w:p>
         </w:tc>
@@ -7726,7 +6795,7 @@
               <w:spacing w:before="120" w:line="222" w:lineRule="exact"/>
             </w:pPr>
             <w:r>
-              <w:t>Id của tài khoản</w:t>
+              <w:t>Account Id</w:t>
             </w:r>
           </w:p>
         </w:tc>
@@ -7867,10 +6936,7 @@
               <w:spacing w:before="120" w:line="222" w:lineRule="exact"/>
             </w:pPr>
             <w:r>
-              <w:t>Tên của người dùng</w:t>
-            </w:r>
-            <w:r>
-              <w:t xml:space="preserve"> hoặc tên doanh nghiệp</w:t>
+              <w:t>The name of the user or business name</w:t>
             </w:r>
           </w:p>
         </w:tc>
@@ -8035,133 +7101,7 @@
               <w:rPr>
                 <w:rFonts w:ascii="Times New Roman"/>
               </w:rPr>
-              <w:t>S</w:t>
-            </w:r>
-            <w:r>
-              <w:rPr>
-                <w:rFonts w:ascii="Times New Roman"/>
-              </w:rPr>
-              <w:t>ố</w:t>
-            </w:r>
-            <w:r>
-              <w:rPr>
-                <w:rFonts w:ascii="Times New Roman"/>
-              </w:rPr>
-              <w:t xml:space="preserve"> </w:t>
-            </w:r>
-            <w:r>
-              <w:rPr>
-                <w:rFonts w:ascii="Times New Roman"/>
-              </w:rPr>
-              <w:t>đ</w:t>
-            </w:r>
-            <w:r>
-              <w:rPr>
-                <w:rFonts w:ascii="Times New Roman"/>
-              </w:rPr>
-              <w:t>i</w:t>
-            </w:r>
-            <w:r>
-              <w:rPr>
-                <w:rFonts w:ascii="Times New Roman"/>
-              </w:rPr>
-              <w:t>ệ</w:t>
-            </w:r>
-            <w:r>
-              <w:rPr>
-                <w:rFonts w:ascii="Times New Roman"/>
-              </w:rPr>
-              <w:t>n tho</w:t>
-            </w:r>
-            <w:r>
-              <w:rPr>
-                <w:rFonts w:ascii="Times New Roman"/>
-              </w:rPr>
-              <w:t>ạ</w:t>
-            </w:r>
-            <w:r>
-              <w:rPr>
-                <w:rFonts w:ascii="Times New Roman"/>
-              </w:rPr>
-              <w:t>i c</w:t>
-            </w:r>
-            <w:r>
-              <w:rPr>
-                <w:rFonts w:ascii="Times New Roman"/>
-              </w:rPr>
-              <w:t>ủ</w:t>
-            </w:r>
-            <w:r>
-              <w:rPr>
-                <w:rFonts w:ascii="Times New Roman"/>
-              </w:rPr>
-              <w:t>a ng</w:t>
-            </w:r>
-            <w:r>
-              <w:rPr>
-                <w:rFonts w:ascii="Times New Roman"/>
-              </w:rPr>
-              <w:t>ườ</w:t>
-            </w:r>
-            <w:r>
-              <w:rPr>
-                <w:rFonts w:ascii="Times New Roman"/>
-              </w:rPr>
-              <w:t>i d</w:t>
-            </w:r>
-            <w:r>
-              <w:rPr>
-                <w:rFonts w:ascii="Times New Roman"/>
-              </w:rPr>
-              <w:t>ù</w:t>
-            </w:r>
-            <w:r>
-              <w:rPr>
-                <w:rFonts w:ascii="Times New Roman"/>
-              </w:rPr>
-              <w:t>ng</w:t>
-            </w:r>
-            <w:r>
-              <w:rPr>
-                <w:rFonts w:ascii="Times New Roman"/>
-              </w:rPr>
-              <w:t xml:space="preserve"> ho</w:t>
-            </w:r>
-            <w:r>
-              <w:rPr>
-                <w:rFonts w:ascii="Times New Roman"/>
-              </w:rPr>
-              <w:t>ặ</w:t>
-            </w:r>
-            <w:r>
-              <w:rPr>
-                <w:rFonts w:ascii="Times New Roman"/>
-              </w:rPr>
-              <w:t>c c</w:t>
-            </w:r>
-            <w:r>
-              <w:rPr>
-                <w:rFonts w:ascii="Times New Roman"/>
-              </w:rPr>
-              <w:t>ủ</w:t>
-            </w:r>
-            <w:r>
-              <w:rPr>
-                <w:rFonts w:ascii="Times New Roman"/>
-              </w:rPr>
-              <w:t>a doanh nghi</w:t>
-            </w:r>
-            <w:r>
-              <w:rPr>
-                <w:rFonts w:ascii="Times New Roman"/>
-              </w:rPr>
-              <w:t>ệ</w:t>
-            </w:r>
-            <w:r>
-              <w:rPr>
-                <w:rFonts w:ascii="Times New Roman"/>
-              </w:rPr>
-              <w:t>p</w:t>
+              <w:t>Phone number of the user or of the business</w:t>
             </w:r>
           </w:p>
         </w:tc>
@@ -8326,259 +7266,7 @@
               <w:rPr>
                 <w:rFonts w:ascii="Times New Roman"/>
               </w:rPr>
-              <w:t>Đị</w:t>
-            </w:r>
-            <w:r>
-              <w:rPr>
-                <w:rFonts w:ascii="Times New Roman"/>
-              </w:rPr>
-              <w:t>a ch</w:t>
-            </w:r>
-            <w:r>
-              <w:rPr>
-                <w:rFonts w:ascii="Times New Roman"/>
-              </w:rPr>
-              <w:t>ỉ</w:t>
-            </w:r>
-            <w:r>
-              <w:rPr>
-                <w:rFonts w:ascii="Times New Roman"/>
-              </w:rPr>
-              <w:t xml:space="preserve"> c</w:t>
-            </w:r>
-            <w:r>
-              <w:rPr>
-                <w:rFonts w:ascii="Times New Roman"/>
-              </w:rPr>
-              <w:t>ủ</w:t>
-            </w:r>
-            <w:r>
-              <w:rPr>
-                <w:rFonts w:ascii="Times New Roman"/>
-              </w:rPr>
-              <w:t>a ng</w:t>
-            </w:r>
-            <w:r>
-              <w:rPr>
-                <w:rFonts w:ascii="Times New Roman"/>
-              </w:rPr>
-              <w:t>ườ</w:t>
-            </w:r>
-            <w:r>
-              <w:rPr>
-                <w:rFonts w:ascii="Times New Roman"/>
-              </w:rPr>
-              <w:t>i d</w:t>
-            </w:r>
-            <w:r>
-              <w:rPr>
-                <w:rFonts w:ascii="Times New Roman"/>
-              </w:rPr>
-              <w:t>ù</w:t>
-            </w:r>
-            <w:r>
-              <w:rPr>
-                <w:rFonts w:ascii="Times New Roman"/>
-              </w:rPr>
-              <w:t>ng, ng</w:t>
-            </w:r>
-            <w:r>
-              <w:rPr>
-                <w:rFonts w:ascii="Times New Roman"/>
-              </w:rPr>
-              <w:t>ườ</w:t>
-            </w:r>
-            <w:r>
-              <w:rPr>
-                <w:rFonts w:ascii="Times New Roman"/>
-              </w:rPr>
-              <w:t>i d</w:t>
-            </w:r>
-            <w:r>
-              <w:rPr>
-                <w:rFonts w:ascii="Times New Roman"/>
-              </w:rPr>
-              <w:t>ù</w:t>
-            </w:r>
-            <w:r>
-              <w:rPr>
-                <w:rFonts w:ascii="Times New Roman"/>
-              </w:rPr>
-              <w:t>ng c</w:t>
-            </w:r>
-            <w:r>
-              <w:rPr>
-                <w:rFonts w:ascii="Times New Roman"/>
-              </w:rPr>
-              <w:t>ó</w:t>
-            </w:r>
-            <w:r>
-              <w:rPr>
-                <w:rFonts w:ascii="Times New Roman"/>
-              </w:rPr>
-              <w:t xml:space="preserve"> th</w:t>
-            </w:r>
-            <w:r>
-              <w:rPr>
-                <w:rFonts w:ascii="Times New Roman"/>
-              </w:rPr>
-              <w:t>ế</w:t>
-            </w:r>
-            <w:r>
-              <w:rPr>
-                <w:rFonts w:ascii="Times New Roman"/>
-              </w:rPr>
-              <w:t xml:space="preserve"> nh</w:t>
-            </w:r>
-            <w:r>
-              <w:rPr>
-                <w:rFonts w:ascii="Times New Roman"/>
-              </w:rPr>
-              <w:t>ậ</w:t>
-            </w:r>
-            <w:r>
-              <w:rPr>
-                <w:rFonts w:ascii="Times New Roman"/>
-              </w:rPr>
-              <w:t>p ho</w:t>
-            </w:r>
-            <w:r>
-              <w:rPr>
-                <w:rFonts w:ascii="Times New Roman"/>
-              </w:rPr>
-              <w:t>ặ</w:t>
-            </w:r>
-            <w:r>
-              <w:rPr>
-                <w:rFonts w:ascii="Times New Roman"/>
-              </w:rPr>
-              <w:t>c kh</w:t>
-            </w:r>
-            <w:r>
-              <w:rPr>
-                <w:rFonts w:ascii="Times New Roman"/>
-              </w:rPr>
-              <w:t>ô</w:t>
-            </w:r>
-            <w:r>
-              <w:rPr>
-                <w:rFonts w:ascii="Times New Roman"/>
-              </w:rPr>
-              <w:t>ng.</w:t>
-            </w:r>
-            <w:r>
-              <w:rPr>
-                <w:rFonts w:ascii="Times New Roman"/>
-              </w:rPr>
-              <w:t xml:space="preserve"> </w:t>
-            </w:r>
-            <w:r>
-              <w:rPr>
-                <w:rFonts w:ascii="Times New Roman"/>
-              </w:rPr>
-              <w:t>Đị</w:t>
-            </w:r>
-            <w:r>
-              <w:rPr>
-                <w:rFonts w:ascii="Times New Roman"/>
-              </w:rPr>
-              <w:t>a ch</w:t>
-            </w:r>
-            <w:r>
-              <w:rPr>
-                <w:rFonts w:ascii="Times New Roman"/>
-              </w:rPr>
-              <w:t>ỉ</w:t>
-            </w:r>
-            <w:r>
-              <w:rPr>
-                <w:rFonts w:ascii="Times New Roman"/>
-              </w:rPr>
-              <w:t xml:space="preserve"> c</w:t>
-            </w:r>
-            <w:r>
-              <w:rPr>
-                <w:rFonts w:ascii="Times New Roman"/>
-              </w:rPr>
-              <w:t>ủ</w:t>
-            </w:r>
-            <w:r>
-              <w:rPr>
-                <w:rFonts w:ascii="Times New Roman"/>
-              </w:rPr>
-              <w:t>a c</w:t>
-            </w:r>
-            <w:r>
-              <w:rPr>
-                <w:rFonts w:ascii="Times New Roman"/>
-              </w:rPr>
-              <w:t>ô</w:t>
-            </w:r>
-            <w:r>
-              <w:rPr>
-                <w:rFonts w:ascii="Times New Roman"/>
-              </w:rPr>
-              <w:t>ng ty th</w:t>
-            </w:r>
-            <w:r>
-              <w:rPr>
-                <w:rFonts w:ascii="Times New Roman"/>
-              </w:rPr>
-              <w:t>ì</w:t>
-            </w:r>
-            <w:r>
-              <w:rPr>
-                <w:rFonts w:ascii="Times New Roman"/>
-              </w:rPr>
-              <w:t xml:space="preserve"> b</w:t>
-            </w:r>
-            <w:r>
-              <w:rPr>
-                <w:rFonts w:ascii="Times New Roman"/>
-              </w:rPr>
-              <w:t>ắ</w:t>
-            </w:r>
-            <w:r>
-              <w:rPr>
-                <w:rFonts w:ascii="Times New Roman"/>
-              </w:rPr>
-              <w:t>t bu</w:t>
-            </w:r>
-            <w:r>
-              <w:rPr>
-                <w:rFonts w:ascii="Times New Roman"/>
-              </w:rPr>
-              <w:t>ộ</w:t>
-            </w:r>
-            <w:r>
-              <w:rPr>
-                <w:rFonts w:ascii="Times New Roman"/>
-              </w:rPr>
-              <w:t>c ph</w:t>
-            </w:r>
-            <w:r>
-              <w:rPr>
-                <w:rFonts w:ascii="Times New Roman"/>
-              </w:rPr>
-              <w:t>ả</w:t>
-            </w:r>
-            <w:r>
-              <w:rPr>
-                <w:rFonts w:ascii="Times New Roman"/>
-              </w:rPr>
-              <w:t>i nh</w:t>
-            </w:r>
-            <w:r>
-              <w:rPr>
-                <w:rFonts w:ascii="Times New Roman"/>
-              </w:rPr>
-              <w:t>ậ</w:t>
-            </w:r>
-            <w:r>
-              <w:rPr>
-                <w:rFonts w:ascii="Times New Roman"/>
-              </w:rPr>
-              <w:t>p</w:t>
+              <w:t>The address of the user, whether the user can enter or not. Company address is required</w:t>
             </w:r>
           </w:p>
         </w:tc>
@@ -8743,139 +7431,7 @@
               <w:rPr>
                 <w:rFonts w:ascii="Times New Roman"/>
               </w:rPr>
-              <w:t>Email c</w:t>
-            </w:r>
-            <w:r>
-              <w:rPr>
-                <w:rFonts w:ascii="Times New Roman"/>
-              </w:rPr>
-              <w:t>ủ</w:t>
-            </w:r>
-            <w:r>
-              <w:rPr>
-                <w:rFonts w:ascii="Times New Roman"/>
-              </w:rPr>
-              <w:t>a ng</w:t>
-            </w:r>
-            <w:r>
-              <w:rPr>
-                <w:rFonts w:ascii="Times New Roman"/>
-              </w:rPr>
-              <w:t>ườ</w:t>
-            </w:r>
-            <w:r>
-              <w:rPr>
-                <w:rFonts w:ascii="Times New Roman"/>
-              </w:rPr>
-              <w:t>i d</w:t>
-            </w:r>
-            <w:r>
-              <w:rPr>
-                <w:rFonts w:ascii="Times New Roman"/>
-              </w:rPr>
-              <w:t>ù</w:t>
-            </w:r>
-            <w:r>
-              <w:rPr>
-                <w:rFonts w:ascii="Times New Roman"/>
-              </w:rPr>
-              <w:t>ng</w:t>
-            </w:r>
-            <w:r>
-              <w:rPr>
-                <w:rFonts w:ascii="Times New Roman"/>
-              </w:rPr>
-              <w:t xml:space="preserve"> ho</w:t>
-            </w:r>
-            <w:r>
-              <w:rPr>
-                <w:rFonts w:ascii="Times New Roman"/>
-              </w:rPr>
-              <w:t>ặ</w:t>
-            </w:r>
-            <w:r>
-              <w:rPr>
-                <w:rFonts w:ascii="Times New Roman"/>
-              </w:rPr>
-              <w:t>c c</w:t>
-            </w:r>
-            <w:r>
-              <w:rPr>
-                <w:rFonts w:ascii="Times New Roman"/>
-              </w:rPr>
-              <w:t>ủ</w:t>
-            </w:r>
-            <w:r>
-              <w:rPr>
-                <w:rFonts w:ascii="Times New Roman"/>
-              </w:rPr>
-              <w:t>a</w:t>
-            </w:r>
-            <w:r>
-              <w:rPr>
-                <w:rFonts w:ascii="Times New Roman"/>
-              </w:rPr>
-              <w:t xml:space="preserve"> </w:t>
-            </w:r>
-            <w:r>
-              <w:rPr>
-                <w:rFonts w:ascii="Times New Roman"/>
-              </w:rPr>
-              <w:t>để</w:t>
-            </w:r>
-            <w:r>
-              <w:rPr>
-                <w:rFonts w:ascii="Times New Roman"/>
-              </w:rPr>
-              <w:t xml:space="preserve"> </w:t>
-            </w:r>
-            <w:r>
-              <w:rPr>
-                <w:rFonts w:ascii="Times New Roman"/>
-              </w:rPr>
-              <w:t>đă</w:t>
-            </w:r>
-            <w:r>
-              <w:rPr>
-                <w:rFonts w:ascii="Times New Roman"/>
-              </w:rPr>
-              <w:t>ng k</w:t>
-            </w:r>
-            <w:r>
-              <w:rPr>
-                <w:rFonts w:ascii="Times New Roman"/>
-              </w:rPr>
-              <w:t>ý</w:t>
-            </w:r>
-            <w:r>
-              <w:rPr>
-                <w:rFonts w:ascii="Times New Roman"/>
-              </w:rPr>
-              <w:t xml:space="preserve"> t</w:t>
-            </w:r>
-            <w:r>
-              <w:rPr>
-                <w:rFonts w:ascii="Times New Roman"/>
-              </w:rPr>
-              <w:t>à</w:t>
-            </w:r>
-            <w:r>
-              <w:rPr>
-                <w:rFonts w:ascii="Times New Roman"/>
-              </w:rPr>
-              <w:t>i kho</w:t>
-            </w:r>
-            <w:r>
-              <w:rPr>
-                <w:rFonts w:ascii="Times New Roman"/>
-              </w:rPr>
-              <w:t>ả</w:t>
-            </w:r>
-            <w:r>
-              <w:rPr>
-                <w:rFonts w:ascii="Times New Roman"/>
-              </w:rPr>
-              <w:t>n</w:t>
+              <w:t>User or account email to register for an account</w:t>
             </w:r>
           </w:p>
         </w:tc>
@@ -9040,139 +7596,7 @@
               <w:rPr>
                 <w:rFonts w:ascii="Times New Roman"/>
               </w:rPr>
-              <w:t>ả</w:t>
-            </w:r>
-            <w:r>
-              <w:rPr>
-                <w:rFonts w:ascii="Times New Roman"/>
-              </w:rPr>
-              <w:t xml:space="preserve">nh </w:t>
-            </w:r>
-            <w:r>
-              <w:rPr>
-                <w:rFonts w:ascii="Times New Roman"/>
-              </w:rPr>
-              <w:t>đạ</w:t>
-            </w:r>
-            <w:r>
-              <w:rPr>
-                <w:rFonts w:ascii="Times New Roman"/>
-              </w:rPr>
-              <w:t>i di</w:t>
-            </w:r>
-            <w:r>
-              <w:rPr>
-                <w:rFonts w:ascii="Times New Roman"/>
-              </w:rPr>
-              <w:t>ệ</w:t>
-            </w:r>
-            <w:r>
-              <w:rPr>
-                <w:rFonts w:ascii="Times New Roman"/>
-              </w:rPr>
-              <w:t>n</w:t>
-            </w:r>
-            <w:r>
-              <w:rPr>
-                <w:rFonts w:ascii="Times New Roman"/>
-              </w:rPr>
-              <w:t xml:space="preserve"> l</w:t>
-            </w:r>
-            <w:r>
-              <w:rPr>
-                <w:rFonts w:ascii="Times New Roman"/>
-              </w:rPr>
-              <w:t>ấ</w:t>
-            </w:r>
-            <w:r>
-              <w:rPr>
-                <w:rFonts w:ascii="Times New Roman"/>
-              </w:rPr>
-              <w:t>y t</w:t>
-            </w:r>
-            <w:r>
-              <w:rPr>
-                <w:rFonts w:ascii="Times New Roman"/>
-              </w:rPr>
-              <w:t>ừ</w:t>
-            </w:r>
-            <w:r>
-              <w:rPr>
-                <w:rFonts w:ascii="Times New Roman"/>
-              </w:rPr>
-              <w:t xml:space="preserve"> trong </w:t>
-            </w:r>
-            <w:r>
-              <w:rPr>
-                <w:rFonts w:ascii="Times New Roman"/>
-              </w:rPr>
-              <w:t>đ</w:t>
-            </w:r>
-            <w:r>
-              <w:rPr>
-                <w:rFonts w:ascii="Times New Roman"/>
-              </w:rPr>
-              <w:t>i</w:t>
-            </w:r>
-            <w:r>
-              <w:rPr>
-                <w:rFonts w:ascii="Times New Roman"/>
-              </w:rPr>
-              <w:t>ệ</w:t>
-            </w:r>
-            <w:r>
-              <w:rPr>
-                <w:rFonts w:ascii="Times New Roman"/>
-              </w:rPr>
-              <w:t>n tho</w:t>
-            </w:r>
-            <w:r>
-              <w:rPr>
-                <w:rFonts w:ascii="Times New Roman"/>
-              </w:rPr>
-              <w:t>ạ</w:t>
-            </w:r>
-            <w:r>
-              <w:rPr>
-                <w:rFonts w:ascii="Times New Roman"/>
-              </w:rPr>
-              <w:t>i c</w:t>
-            </w:r>
-            <w:r>
-              <w:rPr>
-                <w:rFonts w:ascii="Times New Roman"/>
-              </w:rPr>
-              <w:t>ủ</w:t>
-            </w:r>
-            <w:r>
-              <w:rPr>
-                <w:rFonts w:ascii="Times New Roman"/>
-              </w:rPr>
-              <w:t>a ng</w:t>
-            </w:r>
-            <w:r>
-              <w:rPr>
-                <w:rFonts w:ascii="Times New Roman"/>
-              </w:rPr>
-              <w:t>ườ</w:t>
-            </w:r>
-            <w:r>
-              <w:rPr>
-                <w:rFonts w:ascii="Times New Roman"/>
-              </w:rPr>
-              <w:t>i d</w:t>
-            </w:r>
-            <w:r>
-              <w:rPr>
-                <w:rFonts w:ascii="Times New Roman"/>
-              </w:rPr>
-              <w:t>ù</w:t>
-            </w:r>
-            <w:r>
-              <w:rPr>
-                <w:rFonts w:ascii="Times New Roman"/>
-              </w:rPr>
-              <w:t>ng.</w:t>
+              <w:t>Representative pictures taken from the user's phone.</w:t>
             </w:r>
           </w:p>
         </w:tc>
@@ -9297,6 +7721,7 @@
                 <w:color w:val="7F0000"/>
                 <w:sz w:val="20"/>
               </w:rPr>
+              <w:lastRenderedPageBreak/>
               <w:t>No</w:t>
             </w:r>
           </w:p>
@@ -9674,7 +8099,7 @@
               <w:spacing w:before="120" w:line="222" w:lineRule="exact"/>
             </w:pPr>
             <w:r>
-              <w:t>id của tour</w:t>
+              <w:t>id of the tour</w:t>
             </w:r>
           </w:p>
         </w:tc>
@@ -9822,7 +8247,7 @@
               <w:spacing w:before="120" w:line="222" w:lineRule="exact"/>
             </w:pPr>
             <w:r>
-              <w:t>id của account</w:t>
+              <w:t>account id</w:t>
             </w:r>
           </w:p>
         </w:tc>
@@ -9963,7 +8388,7 @@
               <w:spacing w:before="120" w:line="222" w:lineRule="exact"/>
             </w:pPr>
             <w:r>
-              <w:t>Tên của tour</w:t>
+              <w:t>Name of the tour</w:t>
             </w:r>
           </w:p>
         </w:tc>
@@ -10125,43 +8550,7 @@
               <w:rPr>
                 <w:rFonts w:ascii="Times New Roman"/>
               </w:rPr>
-              <w:t>Gi</w:t>
-            </w:r>
-            <w:r>
-              <w:rPr>
-                <w:rFonts w:ascii="Times New Roman"/>
-              </w:rPr>
-              <w:t>á</w:t>
-            </w:r>
-            <w:r>
-              <w:rPr>
-                <w:rFonts w:ascii="Times New Roman"/>
-              </w:rPr>
-              <w:t xml:space="preserve"> ti</w:t>
-            </w:r>
-            <w:r>
-              <w:rPr>
-                <w:rFonts w:ascii="Times New Roman"/>
-              </w:rPr>
-              <w:t>ề</w:t>
-            </w:r>
-            <w:r>
-              <w:rPr>
-                <w:rFonts w:ascii="Times New Roman"/>
-              </w:rPr>
-              <w:t>n c</w:t>
-            </w:r>
-            <w:r>
-              <w:rPr>
-                <w:rFonts w:ascii="Times New Roman"/>
-              </w:rPr>
-              <w:t>ủ</w:t>
-            </w:r>
-            <w:r>
-              <w:rPr>
-                <w:rFonts w:ascii="Times New Roman"/>
-              </w:rPr>
-              <w:t>a tour</w:t>
+              <w:t>Price of the tour</w:t>
             </w:r>
           </w:p>
         </w:tc>
@@ -10327,103 +8716,7 @@
               <w:rPr>
                 <w:rFonts w:ascii="Times New Roman"/>
               </w:rPr>
-              <w:t>Th</w:t>
-            </w:r>
-            <w:r>
-              <w:rPr>
-                <w:rFonts w:ascii="Times New Roman"/>
-              </w:rPr>
-              <w:t>ờ</w:t>
-            </w:r>
-            <w:r>
-              <w:rPr>
-                <w:rFonts w:ascii="Times New Roman"/>
-              </w:rPr>
-              <w:t>i gian c</w:t>
-            </w:r>
-            <w:r>
-              <w:rPr>
-                <w:rFonts w:ascii="Times New Roman"/>
-              </w:rPr>
-              <w:t>ủ</w:t>
-            </w:r>
-            <w:r>
-              <w:rPr>
-                <w:rFonts w:ascii="Times New Roman"/>
-              </w:rPr>
-              <w:t>a chuy</w:t>
-            </w:r>
-            <w:r>
-              <w:rPr>
-                <w:rFonts w:ascii="Times New Roman"/>
-              </w:rPr>
-              <w:t>ế</w:t>
-            </w:r>
-            <w:r>
-              <w:rPr>
-                <w:rFonts w:ascii="Times New Roman"/>
-              </w:rPr>
-              <w:t xml:space="preserve">n </w:t>
-            </w:r>
-            <w:r>
-              <w:rPr>
-                <w:rFonts w:ascii="Times New Roman"/>
-              </w:rPr>
-              <w:t>đ</w:t>
-            </w:r>
-            <w:r>
-              <w:rPr>
-                <w:rFonts w:ascii="Times New Roman"/>
-              </w:rPr>
-              <w:t xml:space="preserve">i </w:t>
-            </w:r>
-            <w:r>
-              <w:rPr>
-                <w:rFonts w:ascii="Times New Roman"/>
-              </w:rPr>
-              <w:t>đượ</w:t>
-            </w:r>
-            <w:r>
-              <w:rPr>
-                <w:rFonts w:ascii="Times New Roman"/>
-              </w:rPr>
-              <w:t>c th</w:t>
-            </w:r>
-            <w:r>
-              <w:rPr>
-                <w:rFonts w:ascii="Times New Roman"/>
-              </w:rPr>
-              <w:t>ô</w:t>
-            </w:r>
-            <w:r>
-              <w:rPr>
-                <w:rFonts w:ascii="Times New Roman"/>
-              </w:rPr>
-              <w:t>ng b</w:t>
-            </w:r>
-            <w:r>
-              <w:rPr>
-                <w:rFonts w:ascii="Times New Roman"/>
-              </w:rPr>
-              <w:t>á</w:t>
-            </w:r>
-            <w:r>
-              <w:rPr>
-                <w:rFonts w:ascii="Times New Roman"/>
-              </w:rPr>
-              <w:t>o tr</w:t>
-            </w:r>
-            <w:r>
-              <w:rPr>
-                <w:rFonts w:ascii="Times New Roman"/>
-              </w:rPr>
-              <w:t>ướ</w:t>
-            </w:r>
-            <w:r>
-              <w:rPr>
-                <w:rFonts w:ascii="Times New Roman"/>
-              </w:rPr>
-              <w:t>c</w:t>
+              <w:t>The duration of the trip is informed in advance</w:t>
             </w:r>
           </w:p>
         </w:tc>
@@ -10589,67 +8882,7 @@
               <w:rPr>
                 <w:rFonts w:ascii="Times New Roman"/>
               </w:rPr>
-              <w:t>Th</w:t>
-            </w:r>
-            <w:r>
-              <w:rPr>
-                <w:rFonts w:ascii="Times New Roman"/>
-              </w:rPr>
-              <w:t>ô</w:t>
-            </w:r>
-            <w:r>
-              <w:rPr>
-                <w:rFonts w:ascii="Times New Roman"/>
-              </w:rPr>
-              <w:t>ng tin chi ti</w:t>
-            </w:r>
-            <w:r>
-              <w:rPr>
-                <w:rFonts w:ascii="Times New Roman"/>
-              </w:rPr>
-              <w:t>ế</w:t>
-            </w:r>
-            <w:r>
-              <w:rPr>
-                <w:rFonts w:ascii="Times New Roman"/>
-              </w:rPr>
-              <w:t>t v</w:t>
-            </w:r>
-            <w:r>
-              <w:rPr>
-                <w:rFonts w:ascii="Times New Roman"/>
-              </w:rPr>
-              <w:t>ề</w:t>
-            </w:r>
-            <w:r>
-              <w:rPr>
-                <w:rFonts w:ascii="Times New Roman"/>
-              </w:rPr>
-              <w:t xml:space="preserve"> chuy</w:t>
-            </w:r>
-            <w:r>
-              <w:rPr>
-                <w:rFonts w:ascii="Times New Roman"/>
-              </w:rPr>
-              <w:t>ế</w:t>
-            </w:r>
-            <w:r>
-              <w:rPr>
-                <w:rFonts w:ascii="Times New Roman"/>
-              </w:rPr>
-              <w:t xml:space="preserve">n </w:t>
-            </w:r>
-            <w:r>
-              <w:rPr>
-                <w:rFonts w:ascii="Times New Roman"/>
-              </w:rPr>
-              <w:t>đ</w:t>
-            </w:r>
-            <w:r>
-              <w:rPr>
-                <w:rFonts w:ascii="Times New Roman"/>
-              </w:rPr>
-              <w:t>i</w:t>
+              <w:t>Detailed information about the trip</w:t>
             </w:r>
           </w:p>
         </w:tc>
@@ -10820,91 +9053,7 @@
               <w:rPr>
                 <w:rFonts w:ascii="Times New Roman"/>
               </w:rPr>
-              <w:t>Nh</w:t>
-            </w:r>
-            <w:r>
-              <w:rPr>
-                <w:rFonts w:ascii="Times New Roman"/>
-              </w:rPr>
-              <w:t>ữ</w:t>
-            </w:r>
-            <w:r>
-              <w:rPr>
-                <w:rFonts w:ascii="Times New Roman"/>
-              </w:rPr>
-              <w:t>ng b</w:t>
-            </w:r>
-            <w:r>
-              <w:rPr>
-                <w:rFonts w:ascii="Times New Roman"/>
-              </w:rPr>
-              <w:t>à</w:t>
-            </w:r>
-            <w:r>
-              <w:rPr>
-                <w:rFonts w:ascii="Times New Roman"/>
-              </w:rPr>
-              <w:t>i vi</w:t>
-            </w:r>
-            <w:r>
-              <w:rPr>
-                <w:rFonts w:ascii="Times New Roman"/>
-              </w:rPr>
-              <w:t>ế</w:t>
-            </w:r>
-            <w:r>
-              <w:rPr>
-                <w:rFonts w:ascii="Times New Roman"/>
-              </w:rPr>
-              <w:t>t li</w:t>
-            </w:r>
-            <w:r>
-              <w:rPr>
-                <w:rFonts w:ascii="Times New Roman"/>
-              </w:rPr>
-              <w:t>ê</w:t>
-            </w:r>
-            <w:r>
-              <w:rPr>
-                <w:rFonts w:ascii="Times New Roman"/>
-              </w:rPr>
-              <w:t xml:space="preserve">n quan </w:t>
-            </w:r>
-            <w:r>
-              <w:rPr>
-                <w:rFonts w:ascii="Times New Roman"/>
-              </w:rPr>
-              <w:t>đế</w:t>
-            </w:r>
-            <w:r>
-              <w:rPr>
-                <w:rFonts w:ascii="Times New Roman"/>
-              </w:rPr>
-              <w:t>n tour ho</w:t>
-            </w:r>
-            <w:r>
-              <w:rPr>
-                <w:rFonts w:ascii="Times New Roman"/>
-              </w:rPr>
-              <w:t>ặ</w:t>
-            </w:r>
-            <w:r>
-              <w:rPr>
-                <w:rFonts w:ascii="Times New Roman"/>
-              </w:rPr>
-              <w:t xml:space="preserve">c </w:t>
-            </w:r>
-            <w:r>
-              <w:rPr>
-                <w:rFonts w:ascii="Times New Roman"/>
-              </w:rPr>
-              <w:t>đị</w:t>
-            </w:r>
-            <w:r>
-              <w:rPr>
-                <w:rFonts w:ascii="Times New Roman"/>
-              </w:rPr>
-              <w:t>a danh.</w:t>
+              <w:t>Articles related to tours or landmarks.</w:t>
             </w:r>
           </w:p>
         </w:tc>
@@ -11069,91 +9218,7 @@
               <w:rPr>
                 <w:rFonts w:ascii="Times New Roman"/>
               </w:rPr>
-              <w:t>Mi</w:t>
-            </w:r>
-            <w:r>
-              <w:rPr>
-                <w:rFonts w:ascii="Times New Roman"/>
-              </w:rPr>
-              <w:t>ề</w:t>
-            </w:r>
-            <w:r>
-              <w:rPr>
-                <w:rFonts w:ascii="Times New Roman"/>
-              </w:rPr>
-              <w:t>n du l</w:t>
-            </w:r>
-            <w:r>
-              <w:rPr>
-                <w:rFonts w:ascii="Times New Roman"/>
-              </w:rPr>
-              <w:t>ị</w:t>
-            </w:r>
-            <w:r>
-              <w:rPr>
-                <w:rFonts w:ascii="Times New Roman"/>
-              </w:rPr>
-              <w:t>ch l</w:t>
-            </w:r>
-            <w:r>
-              <w:rPr>
-                <w:rFonts w:ascii="Times New Roman"/>
-              </w:rPr>
-              <w:t>à</w:t>
-            </w:r>
-            <w:r>
-              <w:rPr>
-                <w:rFonts w:ascii="Times New Roman"/>
-              </w:rPr>
-              <w:t xml:space="preserve"> mi</w:t>
-            </w:r>
-            <w:r>
-              <w:rPr>
-                <w:rFonts w:ascii="Times New Roman"/>
-              </w:rPr>
-              <w:t>ề</w:t>
-            </w:r>
-            <w:r>
-              <w:rPr>
-                <w:rFonts w:ascii="Times New Roman"/>
-              </w:rPr>
-              <w:t>n b</w:t>
-            </w:r>
-            <w:r>
-              <w:rPr>
-                <w:rFonts w:ascii="Times New Roman"/>
-              </w:rPr>
-              <w:t>ắ</w:t>
-            </w:r>
-            <w:r>
-              <w:rPr>
-                <w:rFonts w:ascii="Times New Roman"/>
-              </w:rPr>
-              <w:t>c ho</w:t>
-            </w:r>
-            <w:r>
-              <w:rPr>
-                <w:rFonts w:ascii="Times New Roman"/>
-              </w:rPr>
-              <w:t>ặ</w:t>
-            </w:r>
-            <w:r>
-              <w:rPr>
-                <w:rFonts w:ascii="Times New Roman"/>
-              </w:rPr>
-              <w:t>c mi</w:t>
-            </w:r>
-            <w:r>
-              <w:rPr>
-                <w:rFonts w:ascii="Times New Roman"/>
-              </w:rPr>
-              <w:t>ề</w:t>
-            </w:r>
-            <w:r>
-              <w:rPr>
-                <w:rFonts w:ascii="Times New Roman"/>
-              </w:rPr>
-              <w:t>n nam.</w:t>
+              <w:t>The travel region is north or south.</w:t>
             </w:r>
           </w:p>
         </w:tc>
@@ -11318,43 +9383,7 @@
               <w:rPr>
                 <w:rFonts w:ascii="Times New Roman"/>
               </w:rPr>
-              <w:t>H</w:t>
-            </w:r>
-            <w:r>
-              <w:rPr>
-                <w:rFonts w:ascii="Times New Roman"/>
-              </w:rPr>
-              <w:t>ì</w:t>
-            </w:r>
-            <w:r>
-              <w:rPr>
-                <w:rFonts w:ascii="Times New Roman"/>
-              </w:rPr>
-              <w:t xml:space="preserve">nh </w:t>
-            </w:r>
-            <w:r>
-              <w:rPr>
-                <w:rFonts w:ascii="Times New Roman"/>
-              </w:rPr>
-              <w:t>ả</w:t>
-            </w:r>
-            <w:r>
-              <w:rPr>
-                <w:rFonts w:ascii="Times New Roman"/>
-              </w:rPr>
-              <w:t>nh c</w:t>
-            </w:r>
-            <w:r>
-              <w:rPr>
-                <w:rFonts w:ascii="Times New Roman"/>
-              </w:rPr>
-              <w:t>ủ</w:t>
-            </w:r>
-            <w:r>
-              <w:rPr>
-                <w:rFonts w:ascii="Times New Roman"/>
-              </w:rPr>
-              <w:t>a tour</w:t>
+              <w:t>Pictures of the tour</w:t>
             </w:r>
           </w:p>
         </w:tc>
@@ -11839,7 +9868,7 @@
               <w:spacing w:before="120" w:line="222" w:lineRule="exact"/>
             </w:pPr>
             <w:r>
-              <w:t>Id của danh sách tour đặt</w:t>
+              <w:t>Id of the tour listing booked</w:t>
             </w:r>
           </w:p>
         </w:tc>
@@ -11986,7 +10015,7 @@
               <w:spacing w:before="120" w:line="222" w:lineRule="exact"/>
             </w:pPr>
             <w:r>
-              <w:t>id của tour</w:t>
+              <w:t>id of the tour</w:t>
             </w:r>
           </w:p>
         </w:tc>
@@ -12133,7 +10162,7 @@
               <w:spacing w:before="120" w:line="222" w:lineRule="exact"/>
             </w:pPr>
             <w:r>
-              <w:t>id của người đặt tour</w:t>
+              <w:t>id of the tour operator</w:t>
             </w:r>
           </w:p>
         </w:tc>
@@ -12196,9 +10225,58 @@
           <w:tab w:val="left" w:pos="678"/>
         </w:tabs>
         <w:spacing w:before="1"/>
+        <w:ind w:left="0" w:firstLine="0"/>
+      </w:pPr>
+    </w:p>
+    <w:p>
+      <w:pPr>
+        <w:pStyle w:val="Heading2"/>
+        <w:tabs>
+          <w:tab w:val="left" w:pos="678"/>
+        </w:tabs>
+        <w:spacing w:before="1"/>
+        <w:ind w:left="0" w:firstLine="0"/>
+      </w:pPr>
+    </w:p>
+    <w:p>
+      <w:pPr>
+        <w:pStyle w:val="Heading2"/>
+        <w:tabs>
+          <w:tab w:val="left" w:pos="678"/>
+        </w:tabs>
+        <w:spacing w:before="1"/>
+        <w:ind w:left="0" w:firstLine="0"/>
+      </w:pPr>
+    </w:p>
+    <w:p>
+      <w:pPr>
+        <w:pStyle w:val="Heading2"/>
+        <w:tabs>
+          <w:tab w:val="left" w:pos="678"/>
+        </w:tabs>
+        <w:spacing w:before="1"/>
+        <w:ind w:left="0" w:firstLine="0"/>
+      </w:pPr>
+    </w:p>
+    <w:p>
+      <w:pPr>
+        <w:pStyle w:val="Heading2"/>
+        <w:tabs>
+          <w:tab w:val="left" w:pos="678"/>
+        </w:tabs>
+        <w:spacing w:before="1"/>
+        <w:ind w:left="0" w:firstLine="0"/>
+      </w:pPr>
+    </w:p>
+    <w:p>
+      <w:pPr>
+        <w:pStyle w:val="Heading2"/>
+        <w:tabs>
+          <w:tab w:val="left" w:pos="678"/>
+        </w:tabs>
+        <w:spacing w:before="1"/>
       </w:pPr>
       <w:r>
-        <w:lastRenderedPageBreak/>
         <w:t>2.6</w:t>
       </w:r>
       <w:r>
@@ -12640,7 +10718,7 @@
               <w:spacing w:before="120" w:line="222" w:lineRule="exact"/>
             </w:pPr>
             <w:r>
-              <w:t>id của tour</w:t>
+              <w:t>id of the tour</w:t>
             </w:r>
           </w:p>
         </w:tc>
@@ -12785,7 +10863,7 @@
               <w:spacing w:before="120" w:line="222" w:lineRule="exact"/>
             </w:pPr>
             <w:r>
-              <w:t>Tên của hình</w:t>
+              <w:t>Name of the picture</w:t>
             </w:r>
           </w:p>
         </w:tc>
@@ -13273,7 +11351,7 @@
               <w:spacing w:before="120" w:line="222" w:lineRule="exact"/>
             </w:pPr>
             <w:r>
-              <w:t>id của tour</w:t>
+              <w:t>id of the tour</w:t>
             </w:r>
           </w:p>
         </w:tc>
@@ -13420,7 +11498,7 @@
               <w:spacing w:before="120" w:line="222" w:lineRule="exact"/>
             </w:pPr>
             <w:r>
-              <w:t>id của người đặt tour</w:t>
+              <w:t>id of the tour operator</w:t>
             </w:r>
           </w:p>
         </w:tc>
@@ -13563,7 +11641,7 @@
               <w:spacing w:before="120" w:line="222" w:lineRule="exact"/>
             </w:pPr>
             <w:r>
-              <w:t>Người dùng thả tim nếu thấy hài lòng về dịch vụ, số lượng tim càng lớn thì chất lượng càng cao</w:t>
+              <w:t>If you are satisfied with the service, the higher your heart rate, the higher the quality</w:t>
             </w:r>
           </w:p>
         </w:tc>
@@ -13706,7 +11784,7 @@
               <w:spacing w:before="120" w:line="222" w:lineRule="exact"/>
             </w:pPr>
             <w:r>
-              <w:t>Nội dung phản hồi của người dùng</w:t>
+              <w:t>Comment on user feedback</w:t>
             </w:r>
           </w:p>
         </w:tc>
@@ -14189,7 +12267,7 @@
               <w:spacing w:before="120" w:line="222" w:lineRule="exact"/>
             </w:pPr>
             <w:r>
-              <w:t>id của tỉnh</w:t>
+              <w:t>id of the province</w:t>
             </w:r>
           </w:p>
         </w:tc>
@@ -14329,7 +12407,7 @@
               <w:spacing w:before="120" w:line="222" w:lineRule="exact"/>
             </w:pPr>
             <w:r>
-              <w:t>Tên của tỉnh/ thành phố</w:t>
+              <w:t>Name of province / city</w:t>
             </w:r>
           </w:p>
         </w:tc>
@@ -14468,7 +12546,7 @@
               <w:spacing w:before="120" w:line="222" w:lineRule="exact"/>
             </w:pPr>
             <w:r>
-              <w:t>Kinh độ của tỉnh/thành phố</w:t>
+              <w:t>Longitude of province / city</w:t>
             </w:r>
           </w:p>
         </w:tc>
@@ -14611,10 +12689,7 @@
               <w:spacing w:before="120" w:line="222" w:lineRule="exact"/>
             </w:pPr>
             <w:r>
-              <w:t xml:space="preserve">Vĩ </w:t>
-            </w:r>
-            <w:r>
-              <w:t xml:space="preserve"> độ của tỉnh/thành phố</w:t>
+              <w:t>Latitude of the province / city</w:t>
             </w:r>
           </w:p>
         </w:tc>
@@ -15117,6 +13192,12 @@
               <w:rPr>
                 <w:noProof/>
               </w:rPr>
+              <w:t xml:space="preserve">Id of </w:t>
+            </w:r>
+            <w:r>
+              <w:rPr>
+                <w:noProof/>
+              </w:rPr>
               <w:t>tourist attraction</w:t>
             </w:r>
           </w:p>
@@ -15267,7 +13348,7 @@
               <w:spacing w:before="120" w:line="222" w:lineRule="exact"/>
             </w:pPr>
             <w:r>
-              <w:t>id của người đặt tour</w:t>
+              <w:t>id of the tour operator</w:t>
             </w:r>
           </w:p>
         </w:tc>
@@ -15414,7 +13495,7 @@
               <w:spacing w:before="120" w:line="222" w:lineRule="exact"/>
             </w:pPr>
             <w:r>
-              <w:t>Id của tỉnh</w:t>
+              <w:t>Id of the province</w:t>
             </w:r>
           </w:p>
         </w:tc>
@@ -15564,13 +13645,7 @@
               <w:rPr>
                 <w:lang w:val="fr-FR"/>
               </w:rPr>
-              <w:t xml:space="preserve">Tên </w:t>
-            </w:r>
-            <w:r>
-              <w:rPr>
-                <w:lang w:val="fr-FR"/>
-              </w:rPr>
-              <w:t>Địa điểm du lịch</w:t>
+              <w:t>Name of tourist destination</w:t>
             </w:r>
           </w:p>
         </w:tc>
@@ -15711,7 +13786,7 @@
               <w:spacing w:before="120" w:line="222" w:lineRule="exact"/>
             </w:pPr>
             <w:r>
-              <w:t>Kinh độ của địa điểm</w:t>
+              <w:t>Longitude of the place</w:t>
             </w:r>
           </w:p>
         </w:tc>
@@ -15851,7 +13926,7 @@
               <w:spacing w:before="120" w:line="222" w:lineRule="exact"/>
             </w:pPr>
             <w:r>
-              <w:t>Vĩ độ của địa điểm</w:t>
+              <w:t>Latitude of the place</w:t>
             </w:r>
           </w:p>
         </w:tc>
@@ -16345,7 +14420,13 @@
               <w:rPr>
                 <w:noProof/>
               </w:rPr>
-              <w:t>Id của người dùng</w:t>
+              <w:t xml:space="preserve"> </w:t>
+            </w:r>
+            <w:r>
+              <w:rPr>
+                <w:noProof/>
+              </w:rPr>
+              <w:t>User Id</w:t>
             </w:r>
           </w:p>
         </w:tc>
@@ -16493,10 +14574,7 @@
               <w:spacing w:before="120" w:line="222" w:lineRule="exact"/>
             </w:pPr>
             <w:r>
-              <w:t>id củ</w:t>
-            </w:r>
-            <w:r>
-              <w:t>a status</w:t>
+              <w:t>id of status</w:t>
             </w:r>
           </w:p>
         </w:tc>
@@ -16632,7 +14710,7 @@
               <w:spacing w:before="120" w:line="222" w:lineRule="exact"/>
             </w:pPr>
             <w:r>
-              <w:t>Số lượn người thích</w:t>
+              <w:t>Number of people like</w:t>
             </w:r>
           </w:p>
         </w:tc>
@@ -16768,7 +14846,7 @@
               <w:spacing w:before="120" w:line="222" w:lineRule="exact"/>
             </w:pPr>
             <w:r>
-              <w:t>Số lượng người không thích</w:t>
+              <w:t>Number of people do not like</w:t>
             </w:r>
           </w:p>
         </w:tc>
@@ -16903,7 +14981,7 @@
               <w:spacing w:before="120" w:line="222" w:lineRule="exact"/>
             </w:pPr>
             <w:r>
-              <w:t>Nội dung comment</w:t>
+              <w:t>Comment content</w:t>
             </w:r>
           </w:p>
         </w:tc>
@@ -17044,7 +15122,7 @@
               <w:spacing w:before="120" w:line="222" w:lineRule="exact"/>
             </w:pPr>
             <w:r>
-              <w:t>ảnh của bài viết</w:t>
+              <w:t>Picture of the post</w:t>
             </w:r>
           </w:p>
         </w:tc>
@@ -17551,7 +15629,7 @@
               <w:rPr>
                 <w:noProof/>
               </w:rPr>
-              <w:t>Id của người dùng</w:t>
+              <w:t>User Id</w:t>
             </w:r>
           </w:p>
         </w:tc>
@@ -17699,7 +15777,7 @@
               <w:spacing w:before="120" w:line="222" w:lineRule="exact"/>
             </w:pPr>
             <w:r>
-              <w:t>id của status</w:t>
+              <w:t>id of status</w:t>
             </w:r>
           </w:p>
         </w:tc>
@@ -17835,7 +15913,7 @@
               <w:spacing w:before="120" w:line="222" w:lineRule="exact"/>
             </w:pPr>
             <w:r>
-              <w:t>Đếm số lượng người thích</w:t>
+              <w:t>Count the number of people like</w:t>
             </w:r>
           </w:p>
         </w:tc>
@@ -17971,7 +16049,7 @@
               <w:spacing w:before="120" w:line="222" w:lineRule="exact"/>
             </w:pPr>
             <w:r>
-              <w:t>Viết comment cho bài đăng hoặc trả lời comment</w:t>
+              <w:t>Write a comment for a post or reply to a comment</w:t>
             </w:r>
           </w:p>
         </w:tc>
@@ -18106,7 +16184,7 @@
               <w:spacing w:before="120" w:line="222" w:lineRule="exact"/>
             </w:pPr>
             <w:r>
-              <w:t>ảnh cho comment</w:t>
+              <w:t>photo for comment</w:t>
             </w:r>
           </w:p>
         </w:tc>
@@ -18147,7 +16225,7 @@
 </file>
 
 <file path=word/endnotes.xml><?xml version="1.0" encoding="utf-8"?>
-<w:endnotes xmlns:wpc="http://schemas.microsoft.com/office/word/2010/wordprocessingCanvas" xmlns:cx="http://schemas.microsoft.com/office/drawing/2014/chartex" xmlns:mc="http://schemas.openxmlformats.org/markup-compatibility/2006" xmlns:o="urn:schemas-microsoft-com:office:office" xmlns:r="http://schemas.openxmlformats.org/officeDocument/2006/relationships" xmlns:m="http://schemas.openxmlformats.org/officeDocument/2006/math" xmlns:v="urn:schemas-microsoft-com:vml" xmlns:wp14="http://schemas.microsoft.com/office/word/2010/wordprocessingDrawing" xmlns:wp="http://schemas.openxmlformats.org/drawingml/2006/wordprocessingDrawing" xmlns:w10="urn:schemas-microsoft-com:office:word" xmlns:w="http://schemas.openxmlformats.org/wordprocessingml/2006/main" xmlns:w14="http://schemas.microsoft.com/office/word/2010/wordml" xmlns:w15="http://schemas.microsoft.com/office/word/2012/wordml" xmlns:w16se="http://schemas.microsoft.com/office/word/2015/wordml/symex" xmlns:wpg="http://schemas.microsoft.com/office/word/2010/wordprocessingGroup" xmlns:wpi="http://schemas.microsoft.com/office/word/2010/wordprocessingInk" xmlns:wne="http://schemas.microsoft.com/office/word/2006/wordml" xmlns:wps="http://schemas.microsoft.com/office/word/2010/wordprocessingShape" mc:Ignorable="w14 w15 w16se wp14">
+<w:endnotes xmlns:wpc="http://schemas.microsoft.com/office/word/2010/wordprocessingCanvas" xmlns:mc="http://schemas.openxmlformats.org/markup-compatibility/2006" xmlns:o="urn:schemas-microsoft-com:office:office" xmlns:r="http://schemas.openxmlformats.org/officeDocument/2006/relationships" xmlns:m="http://schemas.openxmlformats.org/officeDocument/2006/math" xmlns:v="urn:schemas-microsoft-com:vml" xmlns:wp14="http://schemas.microsoft.com/office/word/2010/wordprocessingDrawing" xmlns:wp="http://schemas.openxmlformats.org/drawingml/2006/wordprocessingDrawing" xmlns:w10="urn:schemas-microsoft-com:office:word" xmlns:w="http://schemas.openxmlformats.org/wordprocessingml/2006/main" xmlns:w14="http://schemas.microsoft.com/office/word/2010/wordml" xmlns:w15="http://schemas.microsoft.com/office/word/2012/wordml" xmlns:wpg="http://schemas.microsoft.com/office/word/2010/wordprocessingGroup" xmlns:wpi="http://schemas.microsoft.com/office/word/2010/wordprocessingInk" xmlns:wne="http://schemas.microsoft.com/office/word/2006/wordml" xmlns:wps="http://schemas.microsoft.com/office/word/2010/wordprocessingShape" mc:Ignorable="w14 w15 wp14">
   <w:endnote w:type="separator" w:id="-1">
     <w:p>
       <w:r>
@@ -18166,7 +16244,7 @@
 </file>
 
 <file path=word/footer1.xml><?xml version="1.0" encoding="utf-8"?>
-<w:ftr xmlns:wpc="http://schemas.microsoft.com/office/word/2010/wordprocessingCanvas" xmlns:cx="http://schemas.microsoft.com/office/drawing/2014/chartex" xmlns:mc="http://schemas.openxmlformats.org/markup-compatibility/2006" xmlns:o="urn:schemas-microsoft-com:office:office" xmlns:r="http://schemas.openxmlformats.org/officeDocument/2006/relationships" xmlns:m="http://schemas.openxmlformats.org/officeDocument/2006/math" xmlns:v="urn:schemas-microsoft-com:vml" xmlns:wp14="http://schemas.microsoft.com/office/word/2010/wordprocessingDrawing" xmlns:wp="http://schemas.openxmlformats.org/drawingml/2006/wordprocessingDrawing" xmlns:w10="urn:schemas-microsoft-com:office:word" xmlns:w="http://schemas.openxmlformats.org/wordprocessingml/2006/main" xmlns:w14="http://schemas.microsoft.com/office/word/2010/wordml" xmlns:w15="http://schemas.microsoft.com/office/word/2012/wordml" xmlns:w16se="http://schemas.microsoft.com/office/word/2015/wordml/symex" xmlns:wpg="http://schemas.microsoft.com/office/word/2010/wordprocessingGroup" xmlns:wpi="http://schemas.microsoft.com/office/word/2010/wordprocessingInk" xmlns:wne="http://schemas.microsoft.com/office/word/2006/wordml" xmlns:wps="http://schemas.microsoft.com/office/word/2010/wordprocessingShape" mc:Ignorable="w14 w15 w16se wp14">
+<w:ftr xmlns:wpc="http://schemas.microsoft.com/office/word/2010/wordprocessingCanvas" xmlns:mc="http://schemas.openxmlformats.org/markup-compatibility/2006" xmlns:o="urn:schemas-microsoft-com:office:office" xmlns:r="http://schemas.openxmlformats.org/officeDocument/2006/relationships" xmlns:m="http://schemas.openxmlformats.org/officeDocument/2006/math" xmlns:v="urn:schemas-microsoft-com:vml" xmlns:wp14="http://schemas.microsoft.com/office/word/2010/wordprocessingDrawing" xmlns:wp="http://schemas.openxmlformats.org/drawingml/2006/wordprocessingDrawing" xmlns:w10="urn:schemas-microsoft-com:office:word" xmlns:w="http://schemas.openxmlformats.org/wordprocessingml/2006/main" xmlns:w14="http://schemas.microsoft.com/office/word/2010/wordml" xmlns:w15="http://schemas.microsoft.com/office/word/2012/wordml" xmlns:wpg="http://schemas.microsoft.com/office/word/2010/wordprocessingGroup" xmlns:wpi="http://schemas.microsoft.com/office/word/2010/wordprocessingInk" xmlns:wne="http://schemas.microsoft.com/office/word/2006/wordml" xmlns:wps="http://schemas.microsoft.com/office/word/2010/wordprocessingShape" mc:Ignorable="w14 w15 wp14">
   <w:p>
     <w:pPr>
       <w:pStyle w:val="BodyText"/>
@@ -18298,7 +16376,7 @@
 </file>
 
 <file path=word/footer2.xml><?xml version="1.0" encoding="utf-8"?>
-<w:ftr xmlns:wpc="http://schemas.microsoft.com/office/word/2010/wordprocessingCanvas" xmlns:cx="http://schemas.microsoft.com/office/drawing/2014/chartex" xmlns:mc="http://schemas.openxmlformats.org/markup-compatibility/2006" xmlns:o="urn:schemas-microsoft-com:office:office" xmlns:r="http://schemas.openxmlformats.org/officeDocument/2006/relationships" xmlns:m="http://schemas.openxmlformats.org/officeDocument/2006/math" xmlns:v="urn:schemas-microsoft-com:vml" xmlns:wp14="http://schemas.microsoft.com/office/word/2010/wordprocessingDrawing" xmlns:wp="http://schemas.openxmlformats.org/drawingml/2006/wordprocessingDrawing" xmlns:w10="urn:schemas-microsoft-com:office:word" xmlns:w="http://schemas.openxmlformats.org/wordprocessingml/2006/main" xmlns:w14="http://schemas.microsoft.com/office/word/2010/wordml" xmlns:w15="http://schemas.microsoft.com/office/word/2012/wordml" xmlns:w16se="http://schemas.microsoft.com/office/word/2015/wordml/symex" xmlns:wpg="http://schemas.microsoft.com/office/word/2010/wordprocessingGroup" xmlns:wpi="http://schemas.microsoft.com/office/word/2010/wordprocessingInk" xmlns:wne="http://schemas.microsoft.com/office/word/2006/wordml" xmlns:wps="http://schemas.microsoft.com/office/word/2010/wordprocessingShape" mc:Ignorable="w14 w15 w16se wp14">
+<w:ftr xmlns:wpc="http://schemas.microsoft.com/office/word/2010/wordprocessingCanvas" xmlns:mc="http://schemas.openxmlformats.org/markup-compatibility/2006" xmlns:o="urn:schemas-microsoft-com:office:office" xmlns:r="http://schemas.openxmlformats.org/officeDocument/2006/relationships" xmlns:m="http://schemas.openxmlformats.org/officeDocument/2006/math" xmlns:v="urn:schemas-microsoft-com:vml" xmlns:wp14="http://schemas.microsoft.com/office/word/2010/wordprocessingDrawing" xmlns:wp="http://schemas.openxmlformats.org/drawingml/2006/wordprocessingDrawing" xmlns:w10="urn:schemas-microsoft-com:office:word" xmlns:w="http://schemas.openxmlformats.org/wordprocessingml/2006/main" xmlns:w14="http://schemas.microsoft.com/office/word/2010/wordml" xmlns:w15="http://schemas.microsoft.com/office/word/2012/wordml" xmlns:wpg="http://schemas.microsoft.com/office/word/2010/wordprocessingGroup" xmlns:wpi="http://schemas.microsoft.com/office/word/2010/wordprocessingInk" xmlns:wne="http://schemas.microsoft.com/office/word/2006/wordml" xmlns:wps="http://schemas.microsoft.com/office/word/2010/wordprocessingShape" mc:Ignorable="w14 w15 wp14">
   <w:p>
     <w:pPr>
       <w:pStyle w:val="BodyText"/>
@@ -18407,7 +16485,7 @@
                     <w:noProof/>
                     <w:sz w:val="16"/>
                   </w:rPr>
-                  <w:t>9</w:t>
+                  <w:t>7</w:t>
                 </w:r>
                 <w:r>
                   <w:fldChar w:fldCharType="end"/>
@@ -18430,7 +16508,7 @@
 </file>
 
 <file path=word/footer3.xml><?xml version="1.0" encoding="utf-8"?>
-<w:ftr xmlns:wpc="http://schemas.microsoft.com/office/word/2010/wordprocessingCanvas" xmlns:cx="http://schemas.microsoft.com/office/drawing/2014/chartex" xmlns:mc="http://schemas.openxmlformats.org/markup-compatibility/2006" xmlns:o="urn:schemas-microsoft-com:office:office" xmlns:r="http://schemas.openxmlformats.org/officeDocument/2006/relationships" xmlns:m="http://schemas.openxmlformats.org/officeDocument/2006/math" xmlns:v="urn:schemas-microsoft-com:vml" xmlns:wp14="http://schemas.microsoft.com/office/word/2010/wordprocessingDrawing" xmlns:wp="http://schemas.openxmlformats.org/drawingml/2006/wordprocessingDrawing" xmlns:w10="urn:schemas-microsoft-com:office:word" xmlns:w="http://schemas.openxmlformats.org/wordprocessingml/2006/main" xmlns:w14="http://schemas.microsoft.com/office/word/2010/wordml" xmlns:w15="http://schemas.microsoft.com/office/word/2012/wordml" xmlns:w16se="http://schemas.microsoft.com/office/word/2015/wordml/symex" xmlns:wpg="http://schemas.microsoft.com/office/word/2010/wordprocessingGroup" xmlns:wpi="http://schemas.microsoft.com/office/word/2010/wordprocessingInk" xmlns:wne="http://schemas.microsoft.com/office/word/2006/wordml" xmlns:wps="http://schemas.microsoft.com/office/word/2010/wordprocessingShape" mc:Ignorable="w14 w15 w16se wp14">
+<w:ftr xmlns:wpc="http://schemas.microsoft.com/office/word/2010/wordprocessingCanvas" xmlns:mc="http://schemas.openxmlformats.org/markup-compatibility/2006" xmlns:o="urn:schemas-microsoft-com:office:office" xmlns:r="http://schemas.openxmlformats.org/officeDocument/2006/relationships" xmlns:m="http://schemas.openxmlformats.org/officeDocument/2006/math" xmlns:v="urn:schemas-microsoft-com:vml" xmlns:wp14="http://schemas.microsoft.com/office/word/2010/wordprocessingDrawing" xmlns:wp="http://schemas.openxmlformats.org/drawingml/2006/wordprocessingDrawing" xmlns:w10="urn:schemas-microsoft-com:office:word" xmlns:w="http://schemas.openxmlformats.org/wordprocessingml/2006/main" xmlns:w14="http://schemas.microsoft.com/office/word/2010/wordml" xmlns:w15="http://schemas.microsoft.com/office/word/2012/wordml" xmlns:wpg="http://schemas.microsoft.com/office/word/2010/wordprocessingGroup" xmlns:wpi="http://schemas.microsoft.com/office/word/2010/wordprocessingInk" xmlns:wne="http://schemas.microsoft.com/office/word/2006/wordml" xmlns:wps="http://schemas.microsoft.com/office/word/2010/wordprocessingShape" mc:Ignorable="w14 w15 wp14">
   <w:p>
     <w:pPr>
       <w:pStyle w:val="BodyText"/>
@@ -18539,7 +16617,7 @@
                     <w:noProof/>
                     <w:sz w:val="16"/>
                   </w:rPr>
-                  <w:t>10</w:t>
+                  <w:t>15</w:t>
                 </w:r>
                 <w:r>
                   <w:fldChar w:fldCharType="end"/>
@@ -18562,7 +16640,7 @@
 </file>
 
 <file path=word/footnotes.xml><?xml version="1.0" encoding="utf-8"?>
-<w:footnotes xmlns:wpc="http://schemas.microsoft.com/office/word/2010/wordprocessingCanvas" xmlns:cx="http://schemas.microsoft.com/office/drawing/2014/chartex" xmlns:mc="http://schemas.openxmlformats.org/markup-compatibility/2006" xmlns:o="urn:schemas-microsoft-com:office:office" xmlns:r="http://schemas.openxmlformats.org/officeDocument/2006/relationships" xmlns:m="http://schemas.openxmlformats.org/officeDocument/2006/math" xmlns:v="urn:schemas-microsoft-com:vml" xmlns:wp14="http://schemas.microsoft.com/office/word/2010/wordprocessingDrawing" xmlns:wp="http://schemas.openxmlformats.org/drawingml/2006/wordprocessingDrawing" xmlns:w10="urn:schemas-microsoft-com:office:word" xmlns:w="http://schemas.openxmlformats.org/wordprocessingml/2006/main" xmlns:w14="http://schemas.microsoft.com/office/word/2010/wordml" xmlns:w15="http://schemas.microsoft.com/office/word/2012/wordml" xmlns:w16se="http://schemas.microsoft.com/office/word/2015/wordml/symex" xmlns:wpg="http://schemas.microsoft.com/office/word/2010/wordprocessingGroup" xmlns:wpi="http://schemas.microsoft.com/office/word/2010/wordprocessingInk" xmlns:wne="http://schemas.microsoft.com/office/word/2006/wordml" xmlns:wps="http://schemas.microsoft.com/office/word/2010/wordprocessingShape" mc:Ignorable="w14 w15 w16se wp14">
+<w:footnotes xmlns:wpc="http://schemas.microsoft.com/office/word/2010/wordprocessingCanvas" xmlns:mc="http://schemas.openxmlformats.org/markup-compatibility/2006" xmlns:o="urn:schemas-microsoft-com:office:office" xmlns:r="http://schemas.openxmlformats.org/officeDocument/2006/relationships" xmlns:m="http://schemas.openxmlformats.org/officeDocument/2006/math" xmlns:v="urn:schemas-microsoft-com:vml" xmlns:wp14="http://schemas.microsoft.com/office/word/2010/wordprocessingDrawing" xmlns:wp="http://schemas.openxmlformats.org/drawingml/2006/wordprocessingDrawing" xmlns:w10="urn:schemas-microsoft-com:office:word" xmlns:w="http://schemas.openxmlformats.org/wordprocessingml/2006/main" xmlns:w14="http://schemas.microsoft.com/office/word/2010/wordml" xmlns:w15="http://schemas.microsoft.com/office/word/2012/wordml" xmlns:wpg="http://schemas.microsoft.com/office/word/2010/wordprocessingGroup" xmlns:wpi="http://schemas.microsoft.com/office/word/2010/wordprocessingInk" xmlns:wne="http://schemas.microsoft.com/office/word/2006/wordml" xmlns:wps="http://schemas.microsoft.com/office/word/2010/wordprocessingShape" mc:Ignorable="w14 w15 wp14">
   <w:footnote w:type="separator" w:id="-1">
     <w:p>
       <w:r>
@@ -18581,7 +16659,7 @@
 </file>
 
 <file path=word/header1.xml><?xml version="1.0" encoding="utf-8"?>
-<w:hdr xmlns:wpc="http://schemas.microsoft.com/office/word/2010/wordprocessingCanvas" xmlns:cx="http://schemas.microsoft.com/office/drawing/2014/chartex" xmlns:mc="http://schemas.openxmlformats.org/markup-compatibility/2006" xmlns:o="urn:schemas-microsoft-com:office:office" xmlns:r="http://schemas.openxmlformats.org/officeDocument/2006/relationships" xmlns:m="http://schemas.openxmlformats.org/officeDocument/2006/math" xmlns:v="urn:schemas-microsoft-com:vml" xmlns:wp14="http://schemas.microsoft.com/office/word/2010/wordprocessingDrawing" xmlns:wp="http://schemas.openxmlformats.org/drawingml/2006/wordprocessingDrawing" xmlns:w10="urn:schemas-microsoft-com:office:word" xmlns:w="http://schemas.openxmlformats.org/wordprocessingml/2006/main" xmlns:w14="http://schemas.microsoft.com/office/word/2010/wordml" xmlns:w15="http://schemas.microsoft.com/office/word/2012/wordml" xmlns:w16se="http://schemas.microsoft.com/office/word/2015/wordml/symex" xmlns:wpg="http://schemas.microsoft.com/office/word/2010/wordprocessingGroup" xmlns:wpi="http://schemas.microsoft.com/office/word/2010/wordprocessingInk" xmlns:wne="http://schemas.microsoft.com/office/word/2006/wordml" xmlns:wps="http://schemas.microsoft.com/office/word/2010/wordprocessingShape" mc:Ignorable="w14 w15 w16se wp14">
+<w:hdr xmlns:wpc="http://schemas.microsoft.com/office/word/2010/wordprocessingCanvas" xmlns:mc="http://schemas.openxmlformats.org/markup-compatibility/2006" xmlns:o="urn:schemas-microsoft-com:office:office" xmlns:r="http://schemas.openxmlformats.org/officeDocument/2006/relationships" xmlns:m="http://schemas.openxmlformats.org/officeDocument/2006/math" xmlns:v="urn:schemas-microsoft-com:vml" xmlns:wp14="http://schemas.microsoft.com/office/word/2010/wordprocessingDrawing" xmlns:wp="http://schemas.openxmlformats.org/drawingml/2006/wordprocessingDrawing" xmlns:w10="urn:schemas-microsoft-com:office:word" xmlns:w="http://schemas.openxmlformats.org/wordprocessingml/2006/main" xmlns:w14="http://schemas.microsoft.com/office/word/2010/wordml" xmlns:w15="http://schemas.microsoft.com/office/word/2012/wordml" xmlns:wpg="http://schemas.microsoft.com/office/word/2010/wordprocessingGroup" xmlns:wpi="http://schemas.microsoft.com/office/word/2010/wordprocessingInk" xmlns:wne="http://schemas.microsoft.com/office/word/2006/wordml" xmlns:wps="http://schemas.microsoft.com/office/word/2010/wordprocessingShape" mc:Ignorable="w14 w15 wp14">
   <w:p>
     <w:pPr>
       <w:pStyle w:val="BodyText"/>
@@ -18658,7 +16736,7 @@
 </file>
 
 <file path=word/header2.xml><?xml version="1.0" encoding="utf-8"?>
-<w:hdr xmlns:wpc="http://schemas.microsoft.com/office/word/2010/wordprocessingCanvas" xmlns:cx="http://schemas.microsoft.com/office/drawing/2014/chartex" xmlns:mc="http://schemas.openxmlformats.org/markup-compatibility/2006" xmlns:o="urn:schemas-microsoft-com:office:office" xmlns:r="http://schemas.openxmlformats.org/officeDocument/2006/relationships" xmlns:m="http://schemas.openxmlformats.org/officeDocument/2006/math" xmlns:v="urn:schemas-microsoft-com:vml" xmlns:wp14="http://schemas.microsoft.com/office/word/2010/wordprocessingDrawing" xmlns:wp="http://schemas.openxmlformats.org/drawingml/2006/wordprocessingDrawing" xmlns:w10="urn:schemas-microsoft-com:office:word" xmlns:w="http://schemas.openxmlformats.org/wordprocessingml/2006/main" xmlns:w14="http://schemas.microsoft.com/office/word/2010/wordml" xmlns:w15="http://schemas.microsoft.com/office/word/2012/wordml" xmlns:w16se="http://schemas.microsoft.com/office/word/2015/wordml/symex" xmlns:wpg="http://schemas.microsoft.com/office/word/2010/wordprocessingGroup" xmlns:wpi="http://schemas.microsoft.com/office/word/2010/wordprocessingInk" xmlns:wne="http://schemas.microsoft.com/office/word/2006/wordml" xmlns:wps="http://schemas.microsoft.com/office/word/2010/wordprocessingShape" mc:Ignorable="w14 w15 w16se wp14">
+<w:hdr xmlns:wpc="http://schemas.microsoft.com/office/word/2010/wordprocessingCanvas" xmlns:mc="http://schemas.openxmlformats.org/markup-compatibility/2006" xmlns:o="urn:schemas-microsoft-com:office:office" xmlns:r="http://schemas.openxmlformats.org/officeDocument/2006/relationships" xmlns:m="http://schemas.openxmlformats.org/officeDocument/2006/math" xmlns:v="urn:schemas-microsoft-com:vml" xmlns:wp14="http://schemas.microsoft.com/office/word/2010/wordprocessingDrawing" xmlns:wp="http://schemas.openxmlformats.org/drawingml/2006/wordprocessingDrawing" xmlns:w10="urn:schemas-microsoft-com:office:word" xmlns:w="http://schemas.openxmlformats.org/wordprocessingml/2006/main" xmlns:w14="http://schemas.microsoft.com/office/word/2010/wordml" xmlns:w15="http://schemas.microsoft.com/office/word/2012/wordml" xmlns:wpg="http://schemas.microsoft.com/office/word/2010/wordprocessingGroup" xmlns:wpi="http://schemas.microsoft.com/office/word/2010/wordprocessingInk" xmlns:wne="http://schemas.microsoft.com/office/word/2006/wordml" xmlns:wps="http://schemas.microsoft.com/office/word/2010/wordprocessingShape" mc:Ignorable="w14 w15 wp14">
   <w:p>
     <w:pPr>
       <w:pStyle w:val="BodyText"/>
@@ -18735,8 +16813,8 @@
 </file>
 
 <file path=word/numbering.xml><?xml version="1.0" encoding="utf-8"?>
-<w:numbering xmlns:wpc="http://schemas.microsoft.com/office/word/2010/wordprocessingCanvas" xmlns:cx="http://schemas.microsoft.com/office/drawing/2014/chartex" xmlns:mc="http://schemas.openxmlformats.org/markup-compatibility/2006" xmlns:o="urn:schemas-microsoft-com:office:office" xmlns:r="http://schemas.openxmlformats.org/officeDocument/2006/relationships" xmlns:m="http://schemas.openxmlformats.org/officeDocument/2006/math" xmlns:v="urn:schemas-microsoft-com:vml" xmlns:wp14="http://schemas.microsoft.com/office/word/2010/wordprocessingDrawing" xmlns:wp="http://schemas.openxmlformats.org/drawingml/2006/wordprocessingDrawing" xmlns:w10="urn:schemas-microsoft-com:office:word" xmlns:w="http://schemas.openxmlformats.org/wordprocessingml/2006/main" xmlns:w14="http://schemas.microsoft.com/office/word/2010/wordml" xmlns:w15="http://schemas.microsoft.com/office/word/2012/wordml" xmlns:w16se="http://schemas.microsoft.com/office/word/2015/wordml/symex" xmlns:wpg="http://schemas.microsoft.com/office/word/2010/wordprocessingGroup" xmlns:wpi="http://schemas.microsoft.com/office/word/2010/wordprocessingInk" xmlns:wne="http://schemas.microsoft.com/office/word/2006/wordml" xmlns:wps="http://schemas.microsoft.com/office/word/2010/wordprocessingShape" mc:Ignorable="w14 w15 w16se wp14">
-  <w:abstractNum w:abstractNumId="0" w15:restartNumberingAfterBreak="0">
+<w:numbering xmlns:wpc="http://schemas.microsoft.com/office/word/2010/wordprocessingCanvas" xmlns:mc="http://schemas.openxmlformats.org/markup-compatibility/2006" xmlns:o="urn:schemas-microsoft-com:office:office" xmlns:r="http://schemas.openxmlformats.org/officeDocument/2006/relationships" xmlns:m="http://schemas.openxmlformats.org/officeDocument/2006/math" xmlns:v="urn:schemas-microsoft-com:vml" xmlns:wp14="http://schemas.microsoft.com/office/word/2010/wordprocessingDrawing" xmlns:wp="http://schemas.openxmlformats.org/drawingml/2006/wordprocessingDrawing" xmlns:w10="urn:schemas-microsoft-com:office:word" xmlns:w="http://schemas.openxmlformats.org/wordprocessingml/2006/main" xmlns:w14="http://schemas.microsoft.com/office/word/2010/wordml" xmlns:w15="http://schemas.microsoft.com/office/word/2012/wordml" xmlns:wpg="http://schemas.microsoft.com/office/word/2010/wordprocessingGroup" xmlns:wpi="http://schemas.microsoft.com/office/word/2010/wordprocessingInk" xmlns:wne="http://schemas.microsoft.com/office/word/2006/wordml" xmlns:wps="http://schemas.microsoft.com/office/word/2010/wordprocessingShape" mc:Ignorable="w14 w15 wp14">
+  <w:abstractNum w:abstractNumId="0">
     <w:nsid w:val="49C9794D"/>
     <w:multiLevelType w:val="multilevel"/>
     <w:tmpl w:val="8FF07DD4"/>
@@ -18859,7 +16937,7 @@
       </w:rPr>
     </w:lvl>
   </w:abstractNum>
-  <w:abstractNum w:abstractNumId="1" w15:restartNumberingAfterBreak="0">
+  <w:abstractNum w:abstractNumId="1">
     <w:nsid w:val="77320542"/>
     <w:multiLevelType w:val="multilevel"/>
     <w:tmpl w:val="A8485D9A"/>
@@ -19000,7 +17078,7 @@
 </file>
 
 <file path=word/styles.xml><?xml version="1.0" encoding="utf-8"?>
-<w:styles xmlns:mc="http://schemas.openxmlformats.org/markup-compatibility/2006" xmlns:r="http://schemas.openxmlformats.org/officeDocument/2006/relationships" xmlns:w="http://schemas.openxmlformats.org/wordprocessingml/2006/main" xmlns:w14="http://schemas.microsoft.com/office/word/2010/wordml" xmlns:w15="http://schemas.microsoft.com/office/word/2012/wordml" xmlns:w16se="http://schemas.microsoft.com/office/word/2015/wordml/symex" mc:Ignorable="w14 w15 w16se">
+<w:styles xmlns:mc="http://schemas.openxmlformats.org/markup-compatibility/2006" xmlns:r="http://schemas.openxmlformats.org/officeDocument/2006/relationships" xmlns:w="http://schemas.openxmlformats.org/wordprocessingml/2006/main" xmlns:w14="http://schemas.microsoft.com/office/word/2010/wordml" xmlns:w15="http://schemas.microsoft.com/office/word/2012/wordml" mc:Ignorable="w14 w15">
   <w:docDefaults>
     <w:rPrDefault>
       <w:rPr>
@@ -19570,6 +17648,7 @@
     <w:uiPriority w:val="39"/>
     <w:rsid w:val="00881B77"/>
     <w:tblPr>
+      <w:tblInd w:w="0" w:type="dxa"/>
       <w:tblBorders>
         <w:top w:val="single" w:sz="4" w:space="0" w:color="auto"/>
         <w:left w:val="single" w:sz="4" w:space="0" w:color="auto"/>
@@ -19578,6 +17657,12 @@
         <w:insideH w:val="single" w:sz="4" w:space="0" w:color="auto"/>
         <w:insideV w:val="single" w:sz="4" w:space="0" w:color="auto"/>
       </w:tblBorders>
+      <w:tblCellMar>
+        <w:top w:w="0" w:type="dxa"/>
+        <w:left w:w="108" w:type="dxa"/>
+        <w:bottom w:w="0" w:type="dxa"/>
+        <w:right w:w="108" w:type="dxa"/>
+      </w:tblCellMar>
     </w:tblPr>
   </w:style>
 </w:styles>

</xml_diff>